<commit_message>
selesai nomor 1d, entropi dipakai semua datanya
</commit_message>
<xml_diff>
--- a/1.docx
+++ b/1.docx
@@ -5506,28 +5506,35 @@
           <w:rFonts w:eastAsiaTheme="minorEastAsia"/>
           <w:lang w:val="en-US"/>
         </w:rPr>
-        <w:t>Berdasarkan penghitungang tersebut, kata kepala pada kalimat 6 diprediksi memiliki makna s2 (</w:t>
+        <w:t>Berdasarkan penghitungang tersebut, dapat disimpulkan bahwa posterior probability untuk s2 lebih besar</w:t>
       </w:r>
       <w:r>
         <w:rPr>
           <w:rFonts w:eastAsiaTheme="minorEastAsia"/>
           <w:lang w:val="en-US"/>
         </w:rPr>
-        <w:t>unit tertinggi hirarki</w:t>
+        <w:t xml:space="preserve"> dari s1</w:t>
       </w:r>
       <w:r>
         <w:rPr>
           <w:rFonts w:eastAsiaTheme="minorEastAsia"/>
           <w:lang w:val="en-US"/>
         </w:rPr>
-        <w:t>)</w:t>
+        <w:t>, seh</w:t>
       </w:r>
       <w:r>
         <w:rPr>
           <w:rFonts w:eastAsiaTheme="minorEastAsia"/>
           <w:lang w:val="en-US"/>
         </w:rPr>
-        <w:t>.</w:t>
+        <w:t>ingga kata kepala pada kalimat 6</w:t>
+      </w:r>
+      <w:r>
+        <w:rPr>
+          <w:rFonts w:eastAsiaTheme="minorEastAsia"/>
+          <w:lang w:val="en-US"/>
+        </w:rPr>
+        <w:t xml:space="preserve"> diprediksi memiliki makna s2 (unit tertinggi hirarki).</w:t>
       </w:r>
     </w:p>
     <w:p>
@@ -7428,8 +7435,6 @@
           </m:r>
         </m:oMath>
       </m:oMathPara>
-      <w:bookmarkStart w:id="0" w:name="_GoBack"/>
-      <w:bookmarkEnd w:id="0"/>
     </w:p>
     <w:p>
       <w:pPr>
@@ -8531,7 +8536,21 @@
           <w:rFonts w:eastAsiaTheme="minorEastAsia"/>
           <w:lang w:val="en-US"/>
         </w:rPr>
-        <w:t>Berdasarkan penghitungang tersebut, kata kepala pada kalimat 6 diprediksi memiliki makna s2 (unit tertinggi hirarki).</w:t>
+        <w:t>Berdasarkan penghitungang tersebut, dapat disimpulkan bahwa posterior probability untuk s2 lebih besar</w:t>
+      </w:r>
+      <w:r>
+        <w:rPr>
+          <w:rFonts w:eastAsiaTheme="minorEastAsia"/>
+          <w:lang w:val="en-US"/>
+        </w:rPr>
+        <w:t xml:space="preserve"> dari s1</w:t>
+      </w:r>
+      <w:r>
+        <w:rPr>
+          <w:rFonts w:eastAsiaTheme="minorEastAsia"/>
+          <w:lang w:val="en-US"/>
+        </w:rPr>
+        <w:t>, sehingga kata kepala pada kalimat 7 diprediksi memiliki makna s2 (unit tertinggi hirarki).</w:t>
       </w:r>
     </w:p>
     <w:p>
@@ -8561,11 +8580,13 @@
           <w:numId w:val="3"/>
         </w:numPr>
         <w:rPr>
+          <w:b/>
           <w:lang w:val="en-US"/>
         </w:rPr>
       </w:pPr>
       <w:r>
         <w:rPr>
+          <w:b/>
           <w:lang w:val="en-US"/>
         </w:rPr>
         <w:t>Menggunakan 7 kata dasar terbaik</w:t>
@@ -15370,27 +15391,59 @@
         <w:pStyle w:val="ListParagraph"/>
         <w:ind w:left="1080"/>
         <w:rPr>
+          <w:b/>
           <w:lang w:val="en-US"/>
         </w:rPr>
       </w:pPr>
       <w:r>
         <w:rPr>
+          <w:b/>
           <w:lang w:val="en-US"/>
         </w:rPr>
         <w:t xml:space="preserve">tiga, </w:t>
       </w:r>
       <w:r>
         <w:rPr>
+          <w:b/>
           <w:lang w:val="en-US"/>
         </w:rPr>
-        <w:t>kabar, nama, puluh, uang, halaman, panas</w:t>
+        <w:t xml:space="preserve">dinas, </w:t>
+      </w:r>
+      <w:r>
+        <w:rPr>
+          <w:b/>
+          <w:lang w:val="en-US"/>
+        </w:rPr>
+        <w:t>kab</w:t>
+      </w:r>
+      <w:r>
+        <w:rPr>
+          <w:b/>
+          <w:lang w:val="en-US"/>
+        </w:rPr>
+        <w:t>ar, nama, puluh, uang, halaman</w:t>
+      </w:r>
+    </w:p>
+    <w:p>
+      <w:pPr>
+        <w:pStyle w:val="ListParagraph"/>
+        <w:ind w:left="1080"/>
+        <w:rPr>
+          <w:lang w:val="en-US"/>
+        </w:rPr>
+      </w:pPr>
+      <w:r>
+        <w:rPr>
+          <w:lang w:val="en-US"/>
+        </w:rPr>
+        <w:t>Co-occurance vector:</w:t>
       </w:r>
     </w:p>
     <w:tbl>
       <w:tblPr>
         <w:tblStyle w:val="TableGrid"/>
         <w:tblW w:w="0" w:type="auto"/>
-        <w:tblInd w:w="1240" w:type="dxa"/>
+        <w:tblInd w:w="1120" w:type="dxa"/>
         <w:tblLook w:val="04A0" w:firstRow="1" w:lastRow="0" w:firstColumn="1" w:lastColumn="0" w:noHBand="0" w:noVBand="1"/>
       </w:tblPr>
       <w:tblGrid>
@@ -15399,9 +15452,9 @@
         <w:gridCol w:w="683"/>
         <w:gridCol w:w="617"/>
         <w:gridCol w:w="920"/>
+        <w:gridCol w:w="647"/>
         <w:gridCol w:w="674"/>
         <w:gridCol w:w="673"/>
-        <w:gridCol w:w="696"/>
         <w:gridCol w:w="775"/>
       </w:tblGrid>
       <w:tr>
@@ -15527,6 +15580,30 @@
         </w:tc>
         <w:tc>
           <w:tcPr>
+            <w:tcW w:w="647" w:type="dxa"/>
+          </w:tcPr>
+          <w:p>
+            <w:pPr>
+              <w:pStyle w:val="ListParagraph"/>
+              <w:ind w:left="0"/>
+              <w:rPr>
+                <w:sz w:val="20"/>
+                <w:szCs w:val="20"/>
+                <w:lang w:val="en-US"/>
+              </w:rPr>
+            </w:pPr>
+            <w:r>
+              <w:rPr>
+                <w:sz w:val="20"/>
+                <w:szCs w:val="20"/>
+                <w:lang w:val="en-US"/>
+              </w:rPr>
+              <w:t>dinas</w:t>
+            </w:r>
+          </w:p>
+        </w:tc>
+        <w:tc>
+          <w:tcPr>
             <w:tcW w:w="674" w:type="dxa"/>
           </w:tcPr>
           <w:p>
@@ -15570,30 +15647,6 @@
                 <w:lang w:val="en-US"/>
               </w:rPr>
               <w:t>nama</w:t>
-            </w:r>
-          </w:p>
-        </w:tc>
-        <w:tc>
-          <w:tcPr>
-            <w:tcW w:w="696" w:type="dxa"/>
-          </w:tcPr>
-          <w:p>
-            <w:pPr>
-              <w:pStyle w:val="ListParagraph"/>
-              <w:ind w:left="0"/>
-              <w:rPr>
-                <w:sz w:val="20"/>
-                <w:szCs w:val="20"/>
-                <w:lang w:val="en-US"/>
-              </w:rPr>
-            </w:pPr>
-            <w:r>
-              <w:rPr>
-                <w:sz w:val="20"/>
-                <w:szCs w:val="20"/>
-                <w:lang w:val="en-US"/>
-              </w:rPr>
-              <w:t>panas</w:t>
             </w:r>
           </w:p>
         </w:tc>
@@ -15725,6 +15778,26 @@
         </w:tc>
         <w:tc>
           <w:tcPr>
+            <w:tcW w:w="647" w:type="dxa"/>
+          </w:tcPr>
+          <w:p>
+            <w:pPr>
+              <w:pStyle w:val="ListParagraph"/>
+              <w:ind w:left="0"/>
+              <w:rPr>
+                <w:lang w:val="en-US"/>
+              </w:rPr>
+            </w:pPr>
+            <w:r>
+              <w:rPr>
+                <w:lang w:val="en-US"/>
+              </w:rPr>
+              <w:t>1</w:t>
+            </w:r>
+          </w:p>
+        </w:tc>
+        <w:tc>
+          <w:tcPr>
             <w:tcW w:w="674" w:type="dxa"/>
           </w:tcPr>
           <w:p>
@@ -15746,26 +15819,6 @@
         <w:tc>
           <w:tcPr>
             <w:tcW w:w="673" w:type="dxa"/>
-          </w:tcPr>
-          <w:p>
-            <w:pPr>
-              <w:pStyle w:val="ListParagraph"/>
-              <w:ind w:left="0"/>
-              <w:rPr>
-                <w:lang w:val="en-US"/>
-              </w:rPr>
-            </w:pPr>
-            <w:r>
-              <w:rPr>
-                <w:lang w:val="en-US"/>
-              </w:rPr>
-              <w:t>0</w:t>
-            </w:r>
-          </w:p>
-        </w:tc>
-        <w:tc>
-          <w:tcPr>
-            <w:tcW w:w="696" w:type="dxa"/>
           </w:tcPr>
           <w:p>
             <w:pPr>
@@ -15907,6 +15960,26 @@
         </w:tc>
         <w:tc>
           <w:tcPr>
+            <w:tcW w:w="647" w:type="dxa"/>
+          </w:tcPr>
+          <w:p>
+            <w:pPr>
+              <w:pStyle w:val="ListParagraph"/>
+              <w:ind w:left="0"/>
+              <w:rPr>
+                <w:lang w:val="en-US"/>
+              </w:rPr>
+            </w:pPr>
+            <w:r>
+              <w:rPr>
+                <w:lang w:val="en-US"/>
+              </w:rPr>
+              <w:t>0</w:t>
+            </w:r>
+          </w:p>
+        </w:tc>
+        <w:tc>
+          <w:tcPr>
             <w:tcW w:w="674" w:type="dxa"/>
           </w:tcPr>
           <w:p>
@@ -15928,26 +16001,6 @@
         <w:tc>
           <w:tcPr>
             <w:tcW w:w="673" w:type="dxa"/>
-          </w:tcPr>
-          <w:p>
-            <w:pPr>
-              <w:pStyle w:val="ListParagraph"/>
-              <w:ind w:left="0"/>
-              <w:rPr>
-                <w:lang w:val="en-US"/>
-              </w:rPr>
-            </w:pPr>
-            <w:r>
-              <w:rPr>
-                <w:lang w:val="en-US"/>
-              </w:rPr>
-              <w:t>0</w:t>
-            </w:r>
-          </w:p>
-        </w:tc>
-        <w:tc>
-          <w:tcPr>
-            <w:tcW w:w="696" w:type="dxa"/>
           </w:tcPr>
           <w:p>
             <w:pPr>
@@ -16003,6 +16056,7 @@
               <w:rPr>
                 <w:lang w:val="en-US"/>
               </w:rPr>
+              <w:lastRenderedPageBreak/>
               <w:t>k3</w:t>
             </w:r>
           </w:p>
@@ -16089,6 +16143,26 @@
         </w:tc>
         <w:tc>
           <w:tcPr>
+            <w:tcW w:w="647" w:type="dxa"/>
+          </w:tcPr>
+          <w:p>
+            <w:pPr>
+              <w:pStyle w:val="ListParagraph"/>
+              <w:ind w:left="0"/>
+              <w:rPr>
+                <w:lang w:val="en-US"/>
+              </w:rPr>
+            </w:pPr>
+            <w:r>
+              <w:rPr>
+                <w:lang w:val="en-US"/>
+              </w:rPr>
+              <w:t>0</w:t>
+            </w:r>
+          </w:p>
+        </w:tc>
+        <w:tc>
+          <w:tcPr>
             <w:tcW w:w="674" w:type="dxa"/>
           </w:tcPr>
           <w:p>
@@ -16110,26 +16184,6 @@
         <w:tc>
           <w:tcPr>
             <w:tcW w:w="673" w:type="dxa"/>
-          </w:tcPr>
-          <w:p>
-            <w:pPr>
-              <w:pStyle w:val="ListParagraph"/>
-              <w:ind w:left="0"/>
-              <w:rPr>
-                <w:lang w:val="en-US"/>
-              </w:rPr>
-            </w:pPr>
-            <w:r>
-              <w:rPr>
-                <w:lang w:val="en-US"/>
-              </w:rPr>
-              <w:t>0</w:t>
-            </w:r>
-          </w:p>
-        </w:tc>
-        <w:tc>
-          <w:tcPr>
-            <w:tcW w:w="696" w:type="dxa"/>
           </w:tcPr>
           <w:p>
             <w:pPr>
@@ -16185,7 +16239,6 @@
               <w:rPr>
                 <w:lang w:val="en-US"/>
               </w:rPr>
-              <w:lastRenderedPageBreak/>
               <w:t>k4</w:t>
             </w:r>
           </w:p>
@@ -16272,6 +16325,26 @@
         </w:tc>
         <w:tc>
           <w:tcPr>
+            <w:tcW w:w="647" w:type="dxa"/>
+          </w:tcPr>
+          <w:p>
+            <w:pPr>
+              <w:pStyle w:val="ListParagraph"/>
+              <w:ind w:left="0"/>
+              <w:rPr>
+                <w:lang w:val="en-US"/>
+              </w:rPr>
+            </w:pPr>
+            <w:r>
+              <w:rPr>
+                <w:lang w:val="en-US"/>
+              </w:rPr>
+              <w:t>0</w:t>
+            </w:r>
+          </w:p>
+        </w:tc>
+        <w:tc>
+          <w:tcPr>
             <w:tcW w:w="674" w:type="dxa"/>
           </w:tcPr>
           <w:p>
@@ -16307,26 +16380,6 @@
                 <w:lang w:val="en-US"/>
               </w:rPr>
               <w:t>0</w:t>
-            </w:r>
-          </w:p>
-        </w:tc>
-        <w:tc>
-          <w:tcPr>
-            <w:tcW w:w="696" w:type="dxa"/>
-          </w:tcPr>
-          <w:p>
-            <w:pPr>
-              <w:pStyle w:val="ListParagraph"/>
-              <w:ind w:left="0"/>
-              <w:rPr>
-                <w:lang w:val="en-US"/>
-              </w:rPr>
-            </w:pPr>
-            <w:r>
-              <w:rPr>
-                <w:lang w:val="en-US"/>
-              </w:rPr>
-              <w:t>1</w:t>
             </w:r>
           </w:p>
         </w:tc>
@@ -16454,6 +16507,26 @@
         </w:tc>
         <w:tc>
           <w:tcPr>
+            <w:tcW w:w="647" w:type="dxa"/>
+          </w:tcPr>
+          <w:p>
+            <w:pPr>
+              <w:pStyle w:val="ListParagraph"/>
+              <w:ind w:left="0"/>
+              <w:rPr>
+                <w:lang w:val="en-US"/>
+              </w:rPr>
+            </w:pPr>
+            <w:r>
+              <w:rPr>
+                <w:lang w:val="en-US"/>
+              </w:rPr>
+              <w:t>0</w:t>
+            </w:r>
+          </w:p>
+        </w:tc>
+        <w:tc>
+          <w:tcPr>
             <w:tcW w:w="674" w:type="dxa"/>
           </w:tcPr>
           <w:p>
@@ -16494,26 +16567,6 @@
         </w:tc>
         <w:tc>
           <w:tcPr>
-            <w:tcW w:w="696" w:type="dxa"/>
-          </w:tcPr>
-          <w:p>
-            <w:pPr>
-              <w:pStyle w:val="ListParagraph"/>
-              <w:ind w:left="0"/>
-              <w:rPr>
-                <w:lang w:val="en-US"/>
-              </w:rPr>
-            </w:pPr>
-            <w:r>
-              <w:rPr>
-                <w:lang w:val="en-US"/>
-              </w:rPr>
-              <w:t>0</w:t>
-            </w:r>
-          </w:p>
-        </w:tc>
-        <w:tc>
-          <w:tcPr>
             <w:tcW w:w="775" w:type="dxa"/>
           </w:tcPr>
           <w:p>
@@ -16537,11 +16590,1999 @@
     <w:p>
       <w:pPr>
         <w:pStyle w:val="ListParagraph"/>
+        <w:rPr>
+          <w:rFonts w:eastAsiaTheme="minorEastAsia"/>
+          <w:lang w:val="en-US"/>
+        </w:rPr>
+      </w:pPr>
+    </w:p>
+    <w:p>
+      <w:pPr>
+        <w:pStyle w:val="ListParagraph"/>
         <w:ind w:left="1080"/>
         <w:rPr>
+          <w:rFonts w:eastAsiaTheme="minorEastAsia"/>
+          <w:b/>
           <w:lang w:val="en-US"/>
         </w:rPr>
       </w:pPr>
+      <w:r>
+        <w:rPr>
+          <w:rFonts w:eastAsiaTheme="minorEastAsia"/>
+          <w:b/>
+          <w:lang w:val="en-US"/>
+        </w:rPr>
+        <w:t>Prediksi untuk kalimat 6 dan 7</w:t>
+      </w:r>
+    </w:p>
+    <w:p>
+      <w:pPr>
+        <w:pStyle w:val="ListParagraph"/>
+        <w:ind w:left="1080"/>
+        <w:rPr>
+          <w:rFonts w:eastAsiaTheme="minorEastAsia"/>
+          <w:lang w:val="en-US"/>
+        </w:rPr>
+      </w:pPr>
+      <m:oMathPara>
+        <m:oMath>
+          <m:r>
+            <w:rPr>
+              <w:rFonts w:ascii="Cambria Math" w:hAnsi="Cambria Math"/>
+              <w:lang w:val="en-US"/>
+            </w:rPr>
+            <m:t>P</m:t>
+          </m:r>
+          <m:d>
+            <m:dPr>
+              <m:ctrlPr>
+                <w:rPr>
+                  <w:rFonts w:ascii="Cambria Math" w:hAnsi="Cambria Math"/>
+                  <w:i/>
+                  <w:lang w:val="en-US"/>
+                </w:rPr>
+              </m:ctrlPr>
+            </m:dPr>
+            <m:e>
+              <m:r>
+                <w:rPr>
+                  <w:rFonts w:ascii="Cambria Math" w:hAnsi="Cambria Math"/>
+                  <w:lang w:val="en-US"/>
+                </w:rPr>
+                <m:t>s1</m:t>
+              </m:r>
+            </m:e>
+          </m:d>
+          <m:r>
+            <w:rPr>
+              <w:rFonts w:ascii="Cambria Math" w:hAnsi="Cambria Math"/>
+              <w:lang w:val="en-US"/>
+            </w:rPr>
+            <m:t>=</m:t>
+          </m:r>
+          <m:f>
+            <m:fPr>
+              <m:ctrlPr>
+                <w:rPr>
+                  <w:rFonts w:ascii="Cambria Math" w:hAnsi="Cambria Math"/>
+                  <w:i/>
+                  <w:lang w:val="en-US"/>
+                </w:rPr>
+              </m:ctrlPr>
+            </m:fPr>
+            <m:num>
+              <m:r>
+                <w:rPr>
+                  <w:rFonts w:ascii="Cambria Math" w:hAnsi="Cambria Math"/>
+                  <w:lang w:val="en-US"/>
+                </w:rPr>
+                <m:t>3</m:t>
+              </m:r>
+            </m:num>
+            <m:den>
+              <m:r>
+                <w:rPr>
+                  <w:rFonts w:ascii="Cambria Math" w:hAnsi="Cambria Math"/>
+                  <w:lang w:val="en-US"/>
+                </w:rPr>
+                <m:t>7</m:t>
+              </m:r>
+            </m:den>
+          </m:f>
+          <m:r>
+            <w:rPr>
+              <w:rFonts w:ascii="Cambria Math" w:hAnsi="Cambria Math"/>
+              <w:lang w:val="en-US"/>
+            </w:rPr>
+            <m:t>=0.4286</m:t>
+          </m:r>
+        </m:oMath>
+      </m:oMathPara>
+    </w:p>
+    <w:p>
+      <w:pPr>
+        <w:pStyle w:val="ListParagraph"/>
+        <w:ind w:left="1080"/>
+        <w:rPr>
+          <w:rFonts w:eastAsiaTheme="minorEastAsia"/>
+          <w:lang w:val="en-US"/>
+        </w:rPr>
+      </w:pPr>
+      <m:oMathPara>
+        <m:oMath>
+          <m:r>
+            <w:rPr>
+              <w:rFonts w:ascii="Cambria Math" w:eastAsiaTheme="minorEastAsia" w:hAnsi="Cambria Math"/>
+              <w:lang w:val="en-US"/>
+            </w:rPr>
+            <m:t>P</m:t>
+          </m:r>
+          <m:d>
+            <m:dPr>
+              <m:ctrlPr>
+                <w:rPr>
+                  <w:rFonts w:ascii="Cambria Math" w:eastAsiaTheme="minorEastAsia" w:hAnsi="Cambria Math"/>
+                  <w:i/>
+                  <w:lang w:val="en-US"/>
+                </w:rPr>
+              </m:ctrlPr>
+            </m:dPr>
+            <m:e>
+              <m:r>
+                <w:rPr>
+                  <w:rFonts w:ascii="Cambria Math" w:eastAsiaTheme="minorEastAsia" w:hAnsi="Cambria Math"/>
+                  <w:lang w:val="en-US"/>
+                </w:rPr>
+                <m:t>s2</m:t>
+              </m:r>
+            </m:e>
+          </m:d>
+          <m:r>
+            <w:rPr>
+              <w:rFonts w:ascii="Cambria Math" w:eastAsiaTheme="minorEastAsia" w:hAnsi="Cambria Math"/>
+              <w:lang w:val="en-US"/>
+            </w:rPr>
+            <m:t>=</m:t>
+          </m:r>
+          <m:f>
+            <m:fPr>
+              <m:ctrlPr>
+                <w:rPr>
+                  <w:rFonts w:ascii="Cambria Math" w:eastAsiaTheme="minorEastAsia" w:hAnsi="Cambria Math"/>
+                  <w:i/>
+                  <w:lang w:val="en-US"/>
+                </w:rPr>
+              </m:ctrlPr>
+            </m:fPr>
+            <m:num>
+              <m:r>
+                <w:rPr>
+                  <w:rFonts w:ascii="Cambria Math" w:eastAsiaTheme="minorEastAsia" w:hAnsi="Cambria Math"/>
+                  <w:lang w:val="en-US"/>
+                </w:rPr>
+                <m:t>3</m:t>
+              </m:r>
+            </m:num>
+            <m:den>
+              <m:r>
+                <w:rPr>
+                  <w:rFonts w:ascii="Cambria Math" w:eastAsiaTheme="minorEastAsia" w:hAnsi="Cambria Math"/>
+                  <w:lang w:val="en-US"/>
+                </w:rPr>
+                <m:t>7</m:t>
+              </m:r>
+            </m:den>
+          </m:f>
+          <m:r>
+            <w:rPr>
+              <w:rFonts w:ascii="Cambria Math" w:eastAsiaTheme="minorEastAsia" w:hAnsi="Cambria Math"/>
+              <w:lang w:val="en-US"/>
+            </w:rPr>
+            <m:t>=0.4286</m:t>
+          </m:r>
+        </m:oMath>
+      </m:oMathPara>
+    </w:p>
+    <w:p>
+      <w:pPr>
+        <w:pStyle w:val="ListParagraph"/>
+        <w:numPr>
+          <w:ilvl w:val="0"/>
+          <w:numId w:val="4"/>
+        </w:numPr>
+        <w:tabs>
+          <w:tab w:val="left" w:pos="1530"/>
+        </w:tabs>
+        <w:ind w:hanging="180"/>
+        <w:rPr>
+          <w:rFonts w:eastAsiaTheme="minorEastAsia"/>
+          <w:b/>
+          <w:lang w:val="en-US"/>
+        </w:rPr>
+      </w:pPr>
+      <w:r>
+        <w:rPr>
+          <w:rFonts w:eastAsiaTheme="minorEastAsia"/>
+          <w:b/>
+          <w:lang w:val="en-US"/>
+        </w:rPr>
+        <w:t>Kalimat 6:</w:t>
+      </w:r>
+    </w:p>
+    <w:p>
+      <w:pPr>
+        <w:pStyle w:val="ListParagraph"/>
+        <w:ind w:left="1080"/>
+        <w:rPr>
+          <w:rStyle w:val="fontstyle41"/>
+          <w:rFonts w:asciiTheme="minorHAnsi" w:hAnsiTheme="minorHAnsi" w:cstheme="minorHAnsi"/>
+          <w:sz w:val="22"/>
+          <w:szCs w:val="22"/>
+          <w:lang w:val="en-US"/>
+        </w:rPr>
+      </w:pPr>
+      <w:r>
+        <w:rPr>
+          <w:rStyle w:val="fontstyle41"/>
+          <w:rFonts w:asciiTheme="minorHAnsi" w:hAnsiTheme="minorHAnsi" w:cstheme="minorHAnsi"/>
+          <w:b/>
+          <w:sz w:val="22"/>
+          <w:szCs w:val="22"/>
+          <w:lang w:val="en-US"/>
+        </w:rPr>
+        <w:t>“</w:t>
+      </w:r>
+      <w:r>
+        <w:rPr>
+          <w:rStyle w:val="fontstyle41"/>
+          <w:rFonts w:asciiTheme="minorHAnsi" w:hAnsiTheme="minorHAnsi" w:cstheme="minorHAnsi"/>
+          <w:b/>
+          <w:sz w:val="22"/>
+          <w:szCs w:val="22"/>
+        </w:rPr>
+        <w:t>Tiga</w:t>
+      </w:r>
+      <w:r>
+        <w:rPr>
+          <w:rStyle w:val="fontstyle41"/>
+          <w:rFonts w:asciiTheme="minorHAnsi" w:hAnsiTheme="minorHAnsi" w:cstheme="minorHAnsi"/>
+          <w:sz w:val="22"/>
+          <w:szCs w:val="22"/>
+        </w:rPr>
+        <w:t xml:space="preserve"> </w:t>
+      </w:r>
+      <w:r>
+        <w:rPr>
+          <w:rStyle w:val="fontstyle41"/>
+          <w:rFonts w:asciiTheme="minorHAnsi" w:hAnsiTheme="minorHAnsi" w:cstheme="minorHAnsi"/>
+          <w:b/>
+          <w:sz w:val="22"/>
+          <w:szCs w:val="22"/>
+        </w:rPr>
+        <w:t>puluh</w:t>
+      </w:r>
+      <w:r>
+        <w:rPr>
+          <w:rStyle w:val="fontstyle41"/>
+          <w:rFonts w:asciiTheme="minorHAnsi" w:hAnsiTheme="minorHAnsi" w:cstheme="minorHAnsi"/>
+          <w:sz w:val="22"/>
+          <w:szCs w:val="22"/>
+        </w:rPr>
+        <w:t xml:space="preserve"> kepala keluarga menerima santunan </w:t>
+      </w:r>
+      <w:r>
+        <w:rPr>
+          <w:rStyle w:val="fontstyle41"/>
+          <w:rFonts w:asciiTheme="minorHAnsi" w:hAnsiTheme="minorHAnsi" w:cstheme="minorHAnsi"/>
+          <w:b/>
+          <w:sz w:val="22"/>
+          <w:szCs w:val="22"/>
+        </w:rPr>
+        <w:t>uang</w:t>
+      </w:r>
+      <w:r>
+        <w:rPr>
+          <w:rStyle w:val="fontstyle41"/>
+          <w:rFonts w:asciiTheme="minorHAnsi" w:hAnsiTheme="minorHAnsi" w:cstheme="minorHAnsi"/>
+          <w:sz w:val="22"/>
+          <w:szCs w:val="22"/>
+        </w:rPr>
+        <w:t xml:space="preserve"> di </w:t>
+      </w:r>
+      <w:r>
+        <w:rPr>
+          <w:rStyle w:val="fontstyle41"/>
+          <w:rFonts w:asciiTheme="minorHAnsi" w:hAnsiTheme="minorHAnsi" w:cstheme="minorHAnsi"/>
+          <w:b/>
+          <w:sz w:val="22"/>
+          <w:szCs w:val="22"/>
+        </w:rPr>
+        <w:t>halaman</w:t>
+      </w:r>
+      <w:r>
+        <w:rPr>
+          <w:rStyle w:val="fontstyle41"/>
+          <w:rFonts w:asciiTheme="minorHAnsi" w:hAnsiTheme="minorHAnsi" w:cstheme="minorHAnsi"/>
+          <w:sz w:val="22"/>
+          <w:szCs w:val="22"/>
+        </w:rPr>
+        <w:t xml:space="preserve"> </w:t>
+      </w:r>
+      <w:r>
+        <w:rPr>
+          <w:rStyle w:val="fontstyle41"/>
+          <w:rFonts w:asciiTheme="minorHAnsi" w:hAnsiTheme="minorHAnsi" w:cstheme="minorHAnsi"/>
+          <w:b/>
+          <w:sz w:val="22"/>
+          <w:szCs w:val="22"/>
+        </w:rPr>
+        <w:t>Dinas</w:t>
+      </w:r>
+      <w:r>
+        <w:rPr>
+          <w:rStyle w:val="fontstyle41"/>
+          <w:rFonts w:asciiTheme="minorHAnsi" w:hAnsiTheme="minorHAnsi" w:cstheme="minorHAnsi"/>
+          <w:sz w:val="22"/>
+          <w:szCs w:val="22"/>
+        </w:rPr>
+        <w:t xml:space="preserve"> Sosial tadi </w:t>
+      </w:r>
+      <w:r>
+        <w:rPr>
+          <w:rStyle w:val="fontstyle41"/>
+          <w:rFonts w:asciiTheme="minorHAnsi" w:hAnsiTheme="minorHAnsi" w:cstheme="minorHAnsi"/>
+          <w:b/>
+          <w:sz w:val="22"/>
+          <w:szCs w:val="22"/>
+        </w:rPr>
+        <w:t>siang</w:t>
+      </w:r>
+      <w:r>
+        <w:rPr>
+          <w:rStyle w:val="fontstyle41"/>
+          <w:rFonts w:asciiTheme="minorHAnsi" w:hAnsiTheme="minorHAnsi" w:cstheme="minorHAnsi"/>
+          <w:sz w:val="22"/>
+          <w:szCs w:val="22"/>
+        </w:rPr>
+        <w:t>.</w:t>
+      </w:r>
+      <w:r>
+        <w:rPr>
+          <w:rStyle w:val="fontstyle41"/>
+          <w:rFonts w:asciiTheme="minorHAnsi" w:hAnsiTheme="minorHAnsi" w:cstheme="minorHAnsi"/>
+          <w:sz w:val="22"/>
+          <w:szCs w:val="22"/>
+          <w:lang w:val="en-US"/>
+        </w:rPr>
+        <w:t>”</w:t>
+      </w:r>
+    </w:p>
+    <w:p>
+      <w:pPr>
+        <w:pStyle w:val="ListParagraph"/>
+        <w:ind w:left="1080"/>
+        <w:rPr>
+          <w:rFonts w:eastAsiaTheme="minorEastAsia"/>
+          <w:lang w:val="en-US"/>
+        </w:rPr>
+      </w:pPr>
+      <w:r>
+        <w:rPr>
+          <w:rFonts w:eastAsiaTheme="minorEastAsia"/>
+          <w:lang w:val="en-US"/>
+        </w:rPr>
+        <w:t xml:space="preserve">Mengandung fitur: tiga, puluh, uang, halaman, </w:t>
+      </w:r>
+      <w:r>
+        <w:rPr>
+          <w:rFonts w:eastAsiaTheme="minorEastAsia"/>
+          <w:lang w:val="en-US"/>
+        </w:rPr>
+        <w:t xml:space="preserve">dan </w:t>
+      </w:r>
+      <w:r>
+        <w:rPr>
+          <w:rFonts w:eastAsiaTheme="minorEastAsia"/>
+          <w:lang w:val="en-US"/>
+        </w:rPr>
+        <w:t>dinas</w:t>
+      </w:r>
+      <w:r>
+        <w:rPr>
+          <w:rFonts w:eastAsiaTheme="minorEastAsia"/>
+          <w:lang w:val="en-US"/>
+        </w:rPr>
+        <w:t>.</w:t>
+      </w:r>
+    </w:p>
+    <w:p>
+      <w:pPr>
+        <w:pStyle w:val="ListParagraph"/>
+        <w:ind w:left="1080"/>
+        <w:rPr>
+          <w:rFonts w:eastAsiaTheme="minorEastAsia"/>
+          <w:lang w:val="en-US"/>
+        </w:rPr>
+      </w:pPr>
+      <w:r>
+        <w:rPr>
+          <w:rFonts w:eastAsiaTheme="minorEastAsia"/>
+          <w:lang w:val="en-US"/>
+        </w:rPr>
+        <w:t>Dengan menggunakan add-one smoothing diperoleh:</w:t>
+      </w:r>
+    </w:p>
+    <w:p>
+      <w:pPr>
+        <w:pStyle w:val="ListParagraph"/>
+        <w:ind w:left="1080"/>
+        <w:rPr>
+          <w:rFonts w:eastAsiaTheme="minorEastAsia"/>
+          <w:lang w:val="en-US"/>
+        </w:rPr>
+      </w:pPr>
+      <m:oMathPara>
+        <m:oMath>
+          <m:r>
+            <w:rPr>
+              <w:rFonts w:ascii="Cambria Math" w:eastAsiaTheme="minorEastAsia" w:hAnsi="Cambria Math" w:cs="Cambria Math"/>
+              <w:lang w:val="en-US"/>
+            </w:rPr>
+            <m:t>P</m:t>
+          </m:r>
+          <m:d>
+            <m:dPr>
+              <m:endChr m:val="|"/>
+              <m:ctrlPr>
+                <w:rPr>
+                  <w:rFonts w:ascii="Cambria Math" w:eastAsiaTheme="minorEastAsia" w:hAnsi="Cambria Math"/>
+                  <w:i/>
+                  <w:lang w:val="en-US"/>
+                </w:rPr>
+              </m:ctrlPr>
+            </m:dPr>
+            <m:e>
+              <m:r>
+                <w:rPr>
+                  <w:rFonts w:ascii="Cambria Math" w:eastAsiaTheme="minorEastAsia" w:hAnsi="Cambria Math"/>
+                  <w:lang w:val="en-US"/>
+                </w:rPr>
+                <m:t>tiga</m:t>
+              </m:r>
+            </m:e>
+          </m:d>
+          <m:r>
+            <w:rPr>
+              <w:rFonts w:ascii="Cambria Math" w:eastAsiaTheme="minorEastAsia" w:hAnsi="Cambria Math"/>
+              <w:lang w:val="en-US"/>
+            </w:rPr>
+            <m:t xml:space="preserve"> s1)=</m:t>
+          </m:r>
+          <m:f>
+            <m:fPr>
+              <m:ctrlPr>
+                <w:rPr>
+                  <w:rFonts w:ascii="Cambria Math" w:eastAsiaTheme="minorEastAsia" w:hAnsi="Cambria Math"/>
+                  <w:i/>
+                  <w:lang w:val="en-US"/>
+                </w:rPr>
+              </m:ctrlPr>
+            </m:fPr>
+            <m:num>
+              <m:r>
+                <w:rPr>
+                  <w:rFonts w:ascii="Cambria Math" w:eastAsiaTheme="minorEastAsia" w:hAnsi="Cambria Math"/>
+                  <w:lang w:val="en-US"/>
+                </w:rPr>
+                <m:t>0+1</m:t>
+              </m:r>
+            </m:num>
+            <m:den>
+              <m:r>
+                <w:rPr>
+                  <w:rFonts w:ascii="Cambria Math" w:eastAsiaTheme="minorEastAsia" w:hAnsi="Cambria Math"/>
+                  <w:lang w:val="en-US"/>
+                </w:rPr>
+                <m:t>3+2</m:t>
+              </m:r>
+            </m:den>
+          </m:f>
+          <m:r>
+            <w:rPr>
+              <w:rFonts w:ascii="Cambria Math" w:eastAsiaTheme="minorEastAsia" w:hAnsi="Cambria Math"/>
+              <w:lang w:val="en-US"/>
+            </w:rPr>
+            <m:t>=0.2</m:t>
+          </m:r>
+        </m:oMath>
+      </m:oMathPara>
+    </w:p>
+    <w:p>
+      <w:pPr>
+        <w:pStyle w:val="ListParagraph"/>
+        <w:ind w:left="1080"/>
+        <w:rPr>
+          <w:rFonts w:eastAsiaTheme="minorEastAsia"/>
+          <w:lang w:val="en-US"/>
+        </w:rPr>
+      </w:pPr>
+      <m:oMathPara>
+        <m:oMath>
+          <m:r>
+            <w:rPr>
+              <w:rFonts w:ascii="Cambria Math" w:eastAsiaTheme="minorEastAsia" w:hAnsi="Cambria Math" w:cs="Cambria Math"/>
+              <w:lang w:val="en-US"/>
+            </w:rPr>
+            <m:t>P</m:t>
+          </m:r>
+          <m:d>
+            <m:dPr>
+              <m:endChr m:val="|"/>
+              <m:ctrlPr>
+                <w:rPr>
+                  <w:rFonts w:ascii="Cambria Math" w:eastAsiaTheme="minorEastAsia" w:hAnsi="Cambria Math"/>
+                  <w:i/>
+                  <w:lang w:val="en-US"/>
+                </w:rPr>
+              </m:ctrlPr>
+            </m:dPr>
+            <m:e>
+              <m:r>
+                <w:rPr>
+                  <w:rFonts w:ascii="Cambria Math" w:eastAsiaTheme="minorEastAsia" w:hAnsi="Cambria Math"/>
+                  <w:lang w:val="en-US"/>
+                </w:rPr>
+                <m:t xml:space="preserve">puluh </m:t>
+              </m:r>
+            </m:e>
+          </m:d>
+          <m:r>
+            <w:rPr>
+              <w:rFonts w:ascii="Cambria Math" w:eastAsiaTheme="minorEastAsia" w:hAnsi="Cambria Math"/>
+              <w:lang w:val="en-US"/>
+            </w:rPr>
+            <m:t xml:space="preserve"> s1)=</m:t>
+          </m:r>
+          <m:f>
+            <m:fPr>
+              <m:ctrlPr>
+                <w:rPr>
+                  <w:rFonts w:ascii="Cambria Math" w:eastAsiaTheme="minorEastAsia" w:hAnsi="Cambria Math"/>
+                  <w:i/>
+                  <w:lang w:val="en-US"/>
+                </w:rPr>
+              </m:ctrlPr>
+            </m:fPr>
+            <m:num>
+              <m:r>
+                <w:rPr>
+                  <w:rFonts w:ascii="Cambria Math" w:eastAsiaTheme="minorEastAsia" w:hAnsi="Cambria Math"/>
+                  <w:lang w:val="en-US"/>
+                </w:rPr>
+                <m:t>2+1</m:t>
+              </m:r>
+            </m:num>
+            <m:den>
+              <m:r>
+                <w:rPr>
+                  <w:rFonts w:ascii="Cambria Math" w:eastAsiaTheme="minorEastAsia" w:hAnsi="Cambria Math"/>
+                  <w:lang w:val="en-US"/>
+                </w:rPr>
+                <m:t>3+2</m:t>
+              </m:r>
+            </m:den>
+          </m:f>
+          <m:r>
+            <w:rPr>
+              <w:rFonts w:ascii="Cambria Math" w:eastAsiaTheme="minorEastAsia" w:hAnsi="Cambria Math"/>
+              <w:lang w:val="en-US"/>
+            </w:rPr>
+            <m:t>=0.6</m:t>
+          </m:r>
+        </m:oMath>
+      </m:oMathPara>
+    </w:p>
+    <w:p>
+      <w:pPr>
+        <w:pStyle w:val="ListParagraph"/>
+        <w:ind w:left="1080"/>
+        <w:rPr>
+          <w:rFonts w:eastAsiaTheme="minorEastAsia"/>
+          <w:lang w:val="en-US"/>
+        </w:rPr>
+      </w:pPr>
+      <m:oMathPara>
+        <m:oMath>
+          <m:r>
+            <w:rPr>
+              <w:rFonts w:ascii="Cambria Math" w:eastAsiaTheme="minorEastAsia" w:hAnsi="Cambria Math" w:cs="Cambria Math"/>
+              <w:lang w:val="en-US"/>
+            </w:rPr>
+            <m:t>P</m:t>
+          </m:r>
+          <m:d>
+            <m:dPr>
+              <m:endChr m:val="|"/>
+              <m:ctrlPr>
+                <w:rPr>
+                  <w:rFonts w:ascii="Cambria Math" w:eastAsiaTheme="minorEastAsia" w:hAnsi="Cambria Math"/>
+                  <w:i/>
+                  <w:lang w:val="en-US"/>
+                </w:rPr>
+              </m:ctrlPr>
+            </m:dPr>
+            <m:e>
+              <m:r>
+                <w:rPr>
+                  <w:rFonts w:ascii="Cambria Math" w:eastAsiaTheme="minorEastAsia" w:hAnsi="Cambria Math"/>
+                  <w:lang w:val="en-US"/>
+                </w:rPr>
+                <m:t xml:space="preserve">uang </m:t>
+              </m:r>
+            </m:e>
+          </m:d>
+          <m:r>
+            <w:rPr>
+              <w:rFonts w:ascii="Cambria Math" w:eastAsiaTheme="minorEastAsia" w:hAnsi="Cambria Math"/>
+              <w:lang w:val="en-US"/>
+            </w:rPr>
+            <m:t xml:space="preserve"> s1)=</m:t>
+          </m:r>
+          <m:f>
+            <m:fPr>
+              <m:ctrlPr>
+                <w:rPr>
+                  <w:rFonts w:ascii="Cambria Math" w:eastAsiaTheme="minorEastAsia" w:hAnsi="Cambria Math"/>
+                  <w:i/>
+                  <w:lang w:val="en-US"/>
+                </w:rPr>
+              </m:ctrlPr>
+            </m:fPr>
+            <m:num>
+              <m:r>
+                <w:rPr>
+                  <w:rFonts w:ascii="Cambria Math" w:eastAsiaTheme="minorEastAsia" w:hAnsi="Cambria Math"/>
+                  <w:lang w:val="en-US"/>
+                </w:rPr>
+                <m:t>1+1</m:t>
+              </m:r>
+            </m:num>
+            <m:den>
+              <m:r>
+                <w:rPr>
+                  <w:rFonts w:ascii="Cambria Math" w:eastAsiaTheme="minorEastAsia" w:hAnsi="Cambria Math"/>
+                  <w:lang w:val="en-US"/>
+                </w:rPr>
+                <m:t>3+2</m:t>
+              </m:r>
+            </m:den>
+          </m:f>
+          <m:r>
+            <w:rPr>
+              <w:rFonts w:ascii="Cambria Math" w:eastAsiaTheme="minorEastAsia" w:hAnsi="Cambria Math"/>
+              <w:lang w:val="en-US"/>
+            </w:rPr>
+            <m:t>=0.4</m:t>
+          </m:r>
+        </m:oMath>
+      </m:oMathPara>
+    </w:p>
+    <w:p>
+      <w:pPr>
+        <w:pStyle w:val="ListParagraph"/>
+        <w:ind w:left="1080"/>
+        <w:rPr>
+          <w:rFonts w:eastAsiaTheme="minorEastAsia"/>
+          <w:lang w:val="en-US"/>
+        </w:rPr>
+      </w:pPr>
+      <m:oMathPara>
+        <m:oMath>
+          <m:r>
+            <w:rPr>
+              <w:rFonts w:ascii="Cambria Math" w:eastAsiaTheme="minorEastAsia" w:hAnsi="Cambria Math" w:cs="Cambria Math"/>
+              <w:lang w:val="en-US"/>
+            </w:rPr>
+            <m:t>P</m:t>
+          </m:r>
+          <m:d>
+            <m:dPr>
+              <m:endChr m:val="|"/>
+              <m:ctrlPr>
+                <w:rPr>
+                  <w:rFonts w:ascii="Cambria Math" w:eastAsiaTheme="minorEastAsia" w:hAnsi="Cambria Math"/>
+                  <w:i/>
+                  <w:lang w:val="en-US"/>
+                </w:rPr>
+              </m:ctrlPr>
+            </m:dPr>
+            <m:e>
+              <m:r>
+                <w:rPr>
+                  <w:rFonts w:ascii="Cambria Math" w:eastAsiaTheme="minorEastAsia" w:hAnsi="Cambria Math"/>
+                  <w:lang w:val="en-US"/>
+                </w:rPr>
+                <m:t xml:space="preserve">halaman </m:t>
+              </m:r>
+            </m:e>
+          </m:d>
+          <m:r>
+            <w:rPr>
+              <w:rFonts w:ascii="Cambria Math" w:eastAsiaTheme="minorEastAsia" w:hAnsi="Cambria Math"/>
+              <w:lang w:val="en-US"/>
+            </w:rPr>
+            <m:t xml:space="preserve"> s1)=</m:t>
+          </m:r>
+          <m:f>
+            <m:fPr>
+              <m:ctrlPr>
+                <w:rPr>
+                  <w:rFonts w:ascii="Cambria Math" w:eastAsiaTheme="minorEastAsia" w:hAnsi="Cambria Math"/>
+                  <w:i/>
+                  <w:lang w:val="en-US"/>
+                </w:rPr>
+              </m:ctrlPr>
+            </m:fPr>
+            <m:num>
+              <m:r>
+                <w:rPr>
+                  <w:rFonts w:ascii="Cambria Math" w:eastAsiaTheme="minorEastAsia" w:hAnsi="Cambria Math"/>
+                  <w:lang w:val="en-US"/>
+                </w:rPr>
+                <m:t>2+1</m:t>
+              </m:r>
+            </m:num>
+            <m:den>
+              <m:r>
+                <w:rPr>
+                  <w:rFonts w:ascii="Cambria Math" w:eastAsiaTheme="minorEastAsia" w:hAnsi="Cambria Math"/>
+                  <w:lang w:val="en-US"/>
+                </w:rPr>
+                <m:t>3+2</m:t>
+              </m:r>
+            </m:den>
+          </m:f>
+          <m:r>
+            <w:rPr>
+              <w:rFonts w:ascii="Cambria Math" w:eastAsiaTheme="minorEastAsia" w:hAnsi="Cambria Math"/>
+              <w:lang w:val="en-US"/>
+            </w:rPr>
+            <m:t>=0.6</m:t>
+          </m:r>
+        </m:oMath>
+      </m:oMathPara>
+    </w:p>
+    <w:p>
+      <w:pPr>
+        <w:pStyle w:val="ListParagraph"/>
+        <w:ind w:left="1080"/>
+        <w:rPr>
+          <w:rFonts w:eastAsiaTheme="minorEastAsia"/>
+          <w:lang w:val="en-US"/>
+        </w:rPr>
+      </w:pPr>
+      <m:oMathPara>
+        <m:oMath>
+          <m:r>
+            <w:rPr>
+              <w:rFonts w:ascii="Cambria Math" w:eastAsiaTheme="minorEastAsia" w:hAnsi="Cambria Math" w:cs="Cambria Math"/>
+              <w:lang w:val="en-US"/>
+            </w:rPr>
+            <m:t>P</m:t>
+          </m:r>
+          <m:d>
+            <m:dPr>
+              <m:endChr m:val="|"/>
+              <m:ctrlPr>
+                <w:rPr>
+                  <w:rFonts w:ascii="Cambria Math" w:eastAsiaTheme="minorEastAsia" w:hAnsi="Cambria Math"/>
+                  <w:i/>
+                  <w:lang w:val="en-US"/>
+                </w:rPr>
+              </m:ctrlPr>
+            </m:dPr>
+            <m:e>
+              <m:r>
+                <w:rPr>
+                  <w:rFonts w:ascii="Cambria Math" w:eastAsiaTheme="minorEastAsia" w:hAnsi="Cambria Math"/>
+                  <w:lang w:val="en-US"/>
+                </w:rPr>
+                <m:t xml:space="preserve">dinas </m:t>
+              </m:r>
+            </m:e>
+          </m:d>
+          <m:r>
+            <w:rPr>
+              <w:rFonts w:ascii="Cambria Math" w:eastAsiaTheme="minorEastAsia" w:hAnsi="Cambria Math"/>
+              <w:lang w:val="en-US"/>
+            </w:rPr>
+            <m:t xml:space="preserve"> s1)=</m:t>
+          </m:r>
+          <m:f>
+            <m:fPr>
+              <m:ctrlPr>
+                <w:rPr>
+                  <w:rFonts w:ascii="Cambria Math" w:eastAsiaTheme="minorEastAsia" w:hAnsi="Cambria Math"/>
+                  <w:i/>
+                  <w:lang w:val="en-US"/>
+                </w:rPr>
+              </m:ctrlPr>
+            </m:fPr>
+            <m:num>
+              <m:r>
+                <w:rPr>
+                  <w:rFonts w:ascii="Cambria Math" w:eastAsiaTheme="minorEastAsia" w:hAnsi="Cambria Math"/>
+                  <w:lang w:val="en-US"/>
+                </w:rPr>
+                <m:t>0+1</m:t>
+              </m:r>
+            </m:num>
+            <m:den>
+              <m:r>
+                <w:rPr>
+                  <w:rFonts w:ascii="Cambria Math" w:eastAsiaTheme="minorEastAsia" w:hAnsi="Cambria Math"/>
+                  <w:lang w:val="en-US"/>
+                </w:rPr>
+                <m:t>3+2</m:t>
+              </m:r>
+            </m:den>
+          </m:f>
+          <m:r>
+            <w:rPr>
+              <w:rFonts w:ascii="Cambria Math" w:eastAsiaTheme="minorEastAsia" w:hAnsi="Cambria Math"/>
+              <w:lang w:val="en-US"/>
+            </w:rPr>
+            <m:t>=0.2</m:t>
+          </m:r>
+        </m:oMath>
+      </m:oMathPara>
+    </w:p>
+    <w:p>
+      <w:pPr>
+        <w:pStyle w:val="ListParagraph"/>
+        <w:ind w:left="1080"/>
+        <w:rPr>
+          <w:rFonts w:eastAsiaTheme="minorEastAsia"/>
+          <w:lang w:val="en-US"/>
+        </w:rPr>
+      </w:pPr>
+      <m:oMathPara>
+        <m:oMath>
+          <m:r>
+            <w:rPr>
+              <w:rFonts w:ascii="Cambria Math" w:eastAsiaTheme="minorEastAsia" w:hAnsi="Cambria Math" w:cs="Cambria Math"/>
+              <w:lang w:val="en-US"/>
+            </w:rPr>
+            <m:t>P</m:t>
+          </m:r>
+          <m:d>
+            <m:dPr>
+              <m:endChr m:val="|"/>
+              <m:ctrlPr>
+                <w:rPr>
+                  <w:rFonts w:ascii="Cambria Math" w:eastAsiaTheme="minorEastAsia" w:hAnsi="Cambria Math"/>
+                  <w:i/>
+                  <w:lang w:val="en-US"/>
+                </w:rPr>
+              </m:ctrlPr>
+            </m:dPr>
+            <m:e>
+              <m:r>
+                <w:rPr>
+                  <w:rFonts w:ascii="Cambria Math" w:eastAsiaTheme="minorEastAsia" w:hAnsi="Cambria Math"/>
+                  <w:lang w:val="en-US"/>
+                </w:rPr>
+                <m:t xml:space="preserve">tiga </m:t>
+              </m:r>
+            </m:e>
+          </m:d>
+          <m:r>
+            <w:rPr>
+              <w:rFonts w:ascii="Cambria Math" w:eastAsiaTheme="minorEastAsia" w:hAnsi="Cambria Math"/>
+              <w:lang w:val="en-US"/>
+            </w:rPr>
+            <m:t xml:space="preserve"> s2)=</m:t>
+          </m:r>
+          <m:f>
+            <m:fPr>
+              <m:ctrlPr>
+                <w:rPr>
+                  <w:rFonts w:ascii="Cambria Math" w:eastAsiaTheme="minorEastAsia" w:hAnsi="Cambria Math"/>
+                  <w:i/>
+                  <w:lang w:val="en-US"/>
+                </w:rPr>
+              </m:ctrlPr>
+            </m:fPr>
+            <m:num>
+              <m:r>
+                <w:rPr>
+                  <w:rFonts w:ascii="Cambria Math" w:eastAsiaTheme="minorEastAsia" w:hAnsi="Cambria Math"/>
+                  <w:lang w:val="en-US"/>
+                </w:rPr>
+                <m:t>0+1</m:t>
+              </m:r>
+            </m:num>
+            <m:den>
+              <m:r>
+                <w:rPr>
+                  <w:rFonts w:ascii="Cambria Math" w:eastAsiaTheme="minorEastAsia" w:hAnsi="Cambria Math"/>
+                  <w:lang w:val="en-US"/>
+                </w:rPr>
+                <m:t>1+2</m:t>
+              </m:r>
+            </m:den>
+          </m:f>
+          <m:r>
+            <w:rPr>
+              <w:rFonts w:ascii="Cambria Math" w:eastAsiaTheme="minorEastAsia" w:hAnsi="Cambria Math"/>
+              <w:lang w:val="en-US"/>
+            </w:rPr>
+            <m:t>=0.333</m:t>
+          </m:r>
+        </m:oMath>
+      </m:oMathPara>
+    </w:p>
+    <w:p>
+      <w:pPr>
+        <w:pStyle w:val="ListParagraph"/>
+        <w:ind w:left="1080"/>
+        <w:rPr>
+          <w:rFonts w:eastAsiaTheme="minorEastAsia"/>
+          <w:lang w:val="en-US"/>
+        </w:rPr>
+      </w:pPr>
+      <m:oMathPara>
+        <m:oMath>
+          <m:r>
+            <w:rPr>
+              <w:rFonts w:ascii="Cambria Math" w:eastAsiaTheme="minorEastAsia" w:hAnsi="Cambria Math" w:cs="Cambria Math"/>
+              <w:lang w:val="en-US"/>
+            </w:rPr>
+            <m:t>P</m:t>
+          </m:r>
+          <m:d>
+            <m:dPr>
+              <m:endChr m:val="|"/>
+              <m:ctrlPr>
+                <w:rPr>
+                  <w:rFonts w:ascii="Cambria Math" w:eastAsiaTheme="minorEastAsia" w:hAnsi="Cambria Math"/>
+                  <w:i/>
+                  <w:lang w:val="en-US"/>
+                </w:rPr>
+              </m:ctrlPr>
+            </m:dPr>
+            <m:e>
+              <m:r>
+                <w:rPr>
+                  <w:rFonts w:ascii="Cambria Math" w:eastAsiaTheme="minorEastAsia" w:hAnsi="Cambria Math"/>
+                  <w:lang w:val="en-US"/>
+                </w:rPr>
+                <m:t xml:space="preserve">puluh </m:t>
+              </m:r>
+            </m:e>
+          </m:d>
+          <m:r>
+            <w:rPr>
+              <w:rFonts w:ascii="Cambria Math" w:eastAsiaTheme="minorEastAsia" w:hAnsi="Cambria Math"/>
+              <w:lang w:val="en-US"/>
+            </w:rPr>
+            <m:t xml:space="preserve"> s2)=</m:t>
+          </m:r>
+          <m:f>
+            <m:fPr>
+              <m:ctrlPr>
+                <w:rPr>
+                  <w:rFonts w:ascii="Cambria Math" w:eastAsiaTheme="minorEastAsia" w:hAnsi="Cambria Math"/>
+                  <w:i/>
+                  <w:lang w:val="en-US"/>
+                </w:rPr>
+              </m:ctrlPr>
+            </m:fPr>
+            <m:num>
+              <m:r>
+                <w:rPr>
+                  <w:rFonts w:ascii="Cambria Math" w:eastAsiaTheme="minorEastAsia" w:hAnsi="Cambria Math"/>
+                  <w:lang w:val="en-US"/>
+                </w:rPr>
+                <m:t>0+1</m:t>
+              </m:r>
+            </m:num>
+            <m:den>
+              <m:r>
+                <w:rPr>
+                  <w:rFonts w:ascii="Cambria Math" w:eastAsiaTheme="minorEastAsia" w:hAnsi="Cambria Math"/>
+                  <w:lang w:val="en-US"/>
+                </w:rPr>
+                <m:t>1+2</m:t>
+              </m:r>
+            </m:den>
+          </m:f>
+          <m:r>
+            <w:rPr>
+              <w:rFonts w:ascii="Cambria Math" w:eastAsiaTheme="minorEastAsia" w:hAnsi="Cambria Math"/>
+              <w:lang w:val="en-US"/>
+            </w:rPr>
+            <m:t>=0.333</m:t>
+          </m:r>
+        </m:oMath>
+      </m:oMathPara>
+    </w:p>
+    <w:p>
+      <w:pPr>
+        <w:pStyle w:val="ListParagraph"/>
+        <w:ind w:left="1080"/>
+        <w:rPr>
+          <w:rFonts w:eastAsiaTheme="minorEastAsia"/>
+          <w:lang w:val="en-US"/>
+        </w:rPr>
+      </w:pPr>
+      <m:oMathPara>
+        <m:oMath>
+          <m:r>
+            <w:rPr>
+              <w:rFonts w:ascii="Cambria Math" w:eastAsiaTheme="minorEastAsia" w:hAnsi="Cambria Math" w:cs="Cambria Math"/>
+              <w:lang w:val="en-US"/>
+            </w:rPr>
+            <m:t>P</m:t>
+          </m:r>
+          <m:d>
+            <m:dPr>
+              <m:endChr m:val="|"/>
+              <m:ctrlPr>
+                <w:rPr>
+                  <w:rFonts w:ascii="Cambria Math" w:eastAsiaTheme="minorEastAsia" w:hAnsi="Cambria Math"/>
+                  <w:i/>
+                  <w:lang w:val="en-US"/>
+                </w:rPr>
+              </m:ctrlPr>
+            </m:dPr>
+            <m:e>
+              <m:r>
+                <w:rPr>
+                  <w:rFonts w:ascii="Cambria Math" w:eastAsiaTheme="minorEastAsia" w:hAnsi="Cambria Math"/>
+                  <w:lang w:val="en-US"/>
+                </w:rPr>
+                <m:t>uang</m:t>
+              </m:r>
+            </m:e>
+          </m:d>
+          <m:r>
+            <w:rPr>
+              <w:rFonts w:ascii="Cambria Math" w:eastAsiaTheme="minorEastAsia" w:hAnsi="Cambria Math"/>
+              <w:lang w:val="en-US"/>
+            </w:rPr>
+            <m:t xml:space="preserve"> s2)=</m:t>
+          </m:r>
+          <m:f>
+            <m:fPr>
+              <m:ctrlPr>
+                <w:rPr>
+                  <w:rFonts w:ascii="Cambria Math" w:eastAsiaTheme="minorEastAsia" w:hAnsi="Cambria Math"/>
+                  <w:i/>
+                  <w:lang w:val="en-US"/>
+                </w:rPr>
+              </m:ctrlPr>
+            </m:fPr>
+            <m:num>
+              <m:r>
+                <w:rPr>
+                  <w:rFonts w:ascii="Cambria Math" w:eastAsiaTheme="minorEastAsia" w:hAnsi="Cambria Math"/>
+                  <w:lang w:val="en-US"/>
+                </w:rPr>
+                <m:t>0+1</m:t>
+              </m:r>
+            </m:num>
+            <m:den>
+              <m:r>
+                <w:rPr>
+                  <w:rFonts w:ascii="Cambria Math" w:eastAsiaTheme="minorEastAsia" w:hAnsi="Cambria Math"/>
+                  <w:lang w:val="en-US"/>
+                </w:rPr>
+                <m:t>1+2</m:t>
+              </m:r>
+            </m:den>
+          </m:f>
+          <m:r>
+            <w:rPr>
+              <w:rFonts w:ascii="Cambria Math" w:eastAsiaTheme="minorEastAsia" w:hAnsi="Cambria Math"/>
+              <w:lang w:val="en-US"/>
+            </w:rPr>
+            <m:t>=0.333</m:t>
+          </m:r>
+        </m:oMath>
+      </m:oMathPara>
+    </w:p>
+    <w:p>
+      <w:pPr>
+        <w:pStyle w:val="ListParagraph"/>
+        <w:ind w:left="1080"/>
+        <w:rPr>
+          <w:rFonts w:eastAsiaTheme="minorEastAsia"/>
+          <w:lang w:val="en-US"/>
+        </w:rPr>
+      </w:pPr>
+      <m:oMathPara>
+        <m:oMath>
+          <m:r>
+            <w:rPr>
+              <w:rFonts w:ascii="Cambria Math" w:eastAsiaTheme="minorEastAsia" w:hAnsi="Cambria Math" w:cs="Cambria Math"/>
+              <w:lang w:val="en-US"/>
+            </w:rPr>
+            <m:t>P</m:t>
+          </m:r>
+          <m:d>
+            <m:dPr>
+              <m:endChr m:val="|"/>
+              <m:ctrlPr>
+                <w:rPr>
+                  <w:rFonts w:ascii="Cambria Math" w:eastAsiaTheme="minorEastAsia" w:hAnsi="Cambria Math"/>
+                  <w:i/>
+                  <w:lang w:val="en-US"/>
+                </w:rPr>
+              </m:ctrlPr>
+            </m:dPr>
+            <m:e>
+              <m:r>
+                <w:rPr>
+                  <w:rFonts w:ascii="Cambria Math" w:eastAsiaTheme="minorEastAsia" w:hAnsi="Cambria Math"/>
+                  <w:lang w:val="en-US"/>
+                </w:rPr>
+                <m:t xml:space="preserve">halaman </m:t>
+              </m:r>
+            </m:e>
+          </m:d>
+          <m:r>
+            <w:rPr>
+              <w:rFonts w:ascii="Cambria Math" w:eastAsiaTheme="minorEastAsia" w:hAnsi="Cambria Math"/>
+              <w:lang w:val="en-US"/>
+            </w:rPr>
+            <m:t xml:space="preserve"> s2)=</m:t>
+          </m:r>
+          <m:f>
+            <m:fPr>
+              <m:ctrlPr>
+                <w:rPr>
+                  <w:rFonts w:ascii="Cambria Math" w:eastAsiaTheme="minorEastAsia" w:hAnsi="Cambria Math"/>
+                  <w:i/>
+                  <w:lang w:val="en-US"/>
+                </w:rPr>
+              </m:ctrlPr>
+            </m:fPr>
+            <m:num>
+              <m:r>
+                <w:rPr>
+                  <w:rFonts w:ascii="Cambria Math" w:eastAsiaTheme="minorEastAsia" w:hAnsi="Cambria Math"/>
+                  <w:lang w:val="en-US"/>
+                </w:rPr>
+                <m:t>1+1</m:t>
+              </m:r>
+            </m:num>
+            <m:den>
+              <m:r>
+                <w:rPr>
+                  <w:rFonts w:ascii="Cambria Math" w:eastAsiaTheme="minorEastAsia" w:hAnsi="Cambria Math"/>
+                  <w:lang w:val="en-US"/>
+                </w:rPr>
+                <m:t>1+2</m:t>
+              </m:r>
+            </m:den>
+          </m:f>
+          <m:r>
+            <w:rPr>
+              <w:rFonts w:ascii="Cambria Math" w:eastAsiaTheme="minorEastAsia" w:hAnsi="Cambria Math"/>
+              <w:lang w:val="en-US"/>
+            </w:rPr>
+            <m:t>=0.667</m:t>
+          </m:r>
+        </m:oMath>
+      </m:oMathPara>
+    </w:p>
+    <w:p>
+      <w:pPr>
+        <w:pStyle w:val="ListParagraph"/>
+        <w:ind w:left="1080"/>
+        <w:rPr>
+          <w:rFonts w:eastAsiaTheme="minorEastAsia"/>
+          <w:lang w:val="en-US"/>
+        </w:rPr>
+      </w:pPr>
+      <m:oMathPara>
+        <m:oMath>
+          <m:r>
+            <w:rPr>
+              <w:rFonts w:ascii="Cambria Math" w:eastAsiaTheme="minorEastAsia" w:hAnsi="Cambria Math" w:cs="Cambria Math"/>
+              <w:lang w:val="en-US"/>
+            </w:rPr>
+            <m:t>P</m:t>
+          </m:r>
+          <m:d>
+            <m:dPr>
+              <m:endChr m:val="|"/>
+              <m:ctrlPr>
+                <w:rPr>
+                  <w:rFonts w:ascii="Cambria Math" w:eastAsiaTheme="minorEastAsia" w:hAnsi="Cambria Math"/>
+                  <w:i/>
+                  <w:lang w:val="en-US"/>
+                </w:rPr>
+              </m:ctrlPr>
+            </m:dPr>
+            <m:e>
+              <m:r>
+                <w:rPr>
+                  <w:rFonts w:ascii="Cambria Math" w:eastAsiaTheme="minorEastAsia" w:hAnsi="Cambria Math"/>
+                  <w:lang w:val="en-US"/>
+                </w:rPr>
+                <m:t>dinas</m:t>
+              </m:r>
+            </m:e>
+          </m:d>
+          <m:r>
+            <w:rPr>
+              <w:rFonts w:ascii="Cambria Math" w:eastAsiaTheme="minorEastAsia" w:hAnsi="Cambria Math"/>
+              <w:lang w:val="en-US"/>
+            </w:rPr>
+            <m:t xml:space="preserve"> s2)=</m:t>
+          </m:r>
+          <m:f>
+            <m:fPr>
+              <m:ctrlPr>
+                <w:rPr>
+                  <w:rFonts w:ascii="Cambria Math" w:eastAsiaTheme="minorEastAsia" w:hAnsi="Cambria Math"/>
+                  <w:i/>
+                  <w:lang w:val="en-US"/>
+                </w:rPr>
+              </m:ctrlPr>
+            </m:fPr>
+            <m:num>
+              <m:r>
+                <w:rPr>
+                  <w:rFonts w:ascii="Cambria Math" w:eastAsiaTheme="minorEastAsia" w:hAnsi="Cambria Math"/>
+                  <w:lang w:val="en-US"/>
+                </w:rPr>
+                <m:t>1+1</m:t>
+              </m:r>
+            </m:num>
+            <m:den>
+              <m:r>
+                <w:rPr>
+                  <w:rFonts w:ascii="Cambria Math" w:eastAsiaTheme="minorEastAsia" w:hAnsi="Cambria Math"/>
+                  <w:lang w:val="en-US"/>
+                </w:rPr>
+                <m:t>1+2</m:t>
+              </m:r>
+            </m:den>
+          </m:f>
+          <m:r>
+            <w:rPr>
+              <w:rFonts w:ascii="Cambria Math" w:eastAsiaTheme="minorEastAsia" w:hAnsi="Cambria Math"/>
+              <w:lang w:val="en-US"/>
+            </w:rPr>
+            <m:t>=0.667</m:t>
+          </m:r>
+        </m:oMath>
+      </m:oMathPara>
+    </w:p>
+    <w:p>
+      <w:pPr>
+        <w:pStyle w:val="ListParagraph"/>
+        <w:ind w:left="1080"/>
+        <w:rPr>
+          <w:rFonts w:eastAsiaTheme="minorEastAsia"/>
+          <w:lang w:val="en-US"/>
+        </w:rPr>
+      </w:pPr>
+      <w:r>
+        <w:rPr>
+          <w:rFonts w:eastAsiaTheme="minorEastAsia"/>
+          <w:lang w:val="en-US"/>
+        </w:rPr>
+        <w:t>Dari prior probability dan MLE probability tersebut diperoleh,</w:t>
+      </w:r>
+    </w:p>
+    <w:p>
+      <w:pPr>
+        <w:pStyle w:val="ListParagraph"/>
+        <w:ind w:left="1080"/>
+        <w:rPr>
+          <w:rFonts w:eastAsiaTheme="minorEastAsia"/>
+          <w:lang w:val="en-US"/>
+        </w:rPr>
+      </w:pPr>
+      <m:oMathPara>
+        <m:oMath>
+          <m:r>
+            <w:rPr>
+              <w:rFonts w:ascii="Cambria Math" w:hAnsi="Cambria Math"/>
+              <w:lang w:val="en-US"/>
+            </w:rPr>
+            <m:t>P</m:t>
+          </m:r>
+          <m:d>
+            <m:dPr>
+              <m:ctrlPr>
+                <w:rPr>
+                  <w:rFonts w:ascii="Cambria Math" w:hAnsi="Cambria Math"/>
+                  <w:i/>
+                  <w:lang w:val="en-US"/>
+                </w:rPr>
+              </m:ctrlPr>
+            </m:dPr>
+            <m:e>
+              <m:r>
+                <w:rPr>
+                  <w:rFonts w:ascii="Cambria Math" w:hAnsi="Cambria Math"/>
+                  <w:lang w:val="en-US"/>
+                </w:rPr>
+                <m:t>s1</m:t>
+              </m:r>
+            </m:e>
+          </m:d>
+          <m:r>
+            <w:rPr>
+              <w:rFonts w:ascii="Cambria Math" w:hAnsi="Cambria Math"/>
+              <w:lang w:val="en-US"/>
+            </w:rPr>
+            <m:t>∙P</m:t>
+          </m:r>
+          <m:d>
+            <m:dPr>
+              <m:ctrlPr>
+                <w:rPr>
+                  <w:rFonts w:ascii="Cambria Math" w:hAnsi="Cambria Math"/>
+                  <w:i/>
+                  <w:lang w:val="en-US"/>
+                </w:rPr>
+              </m:ctrlPr>
+            </m:dPr>
+            <m:e>
+              <m:r>
+                <w:rPr>
+                  <w:rFonts w:ascii="Cambria Math" w:hAnsi="Cambria Math"/>
+                  <w:lang w:val="en-US"/>
+                </w:rPr>
+                <m:t>tiga | s1</m:t>
+              </m:r>
+            </m:e>
+          </m:d>
+          <m:r>
+            <w:rPr>
+              <w:rFonts w:ascii="Cambria Math" w:hAnsi="Cambria Math"/>
+              <w:lang w:val="en-US"/>
+            </w:rPr>
+            <m:t>∙P</m:t>
+          </m:r>
+          <m:d>
+            <m:dPr>
+              <m:ctrlPr>
+                <w:rPr>
+                  <w:rFonts w:ascii="Cambria Math" w:hAnsi="Cambria Math"/>
+                  <w:i/>
+                  <w:lang w:val="en-US"/>
+                </w:rPr>
+              </m:ctrlPr>
+            </m:dPr>
+            <m:e>
+              <m:r>
+                <w:rPr>
+                  <w:rFonts w:ascii="Cambria Math" w:hAnsi="Cambria Math"/>
+                  <w:lang w:val="en-US"/>
+                </w:rPr>
+                <m:t>puluh | s1</m:t>
+              </m:r>
+            </m:e>
+          </m:d>
+          <m:r>
+            <w:rPr>
+              <w:rFonts w:ascii="Cambria Math" w:hAnsi="Cambria Math"/>
+              <w:lang w:val="en-US"/>
+            </w:rPr>
+            <m:t>∙P</m:t>
+          </m:r>
+          <m:d>
+            <m:dPr>
+              <m:ctrlPr>
+                <w:rPr>
+                  <w:rFonts w:ascii="Cambria Math" w:hAnsi="Cambria Math"/>
+                  <w:i/>
+                  <w:lang w:val="en-US"/>
+                </w:rPr>
+              </m:ctrlPr>
+            </m:dPr>
+            <m:e>
+              <m:r>
+                <w:rPr>
+                  <w:rFonts w:ascii="Cambria Math" w:hAnsi="Cambria Math"/>
+                  <w:lang w:val="en-US"/>
+                </w:rPr>
+                <m:t>uang | s1</m:t>
+              </m:r>
+            </m:e>
+          </m:d>
+          <m:r>
+            <w:rPr>
+              <w:rFonts w:ascii="Cambria Math" w:hAnsi="Cambria Math"/>
+              <w:lang w:val="en-US"/>
+            </w:rPr>
+            <m:t>∙P</m:t>
+          </m:r>
+          <m:d>
+            <m:dPr>
+              <m:ctrlPr>
+                <w:rPr>
+                  <w:rFonts w:ascii="Cambria Math" w:hAnsi="Cambria Math"/>
+                  <w:i/>
+                  <w:lang w:val="en-US"/>
+                </w:rPr>
+              </m:ctrlPr>
+            </m:dPr>
+            <m:e>
+              <m:r>
+                <w:rPr>
+                  <w:rFonts w:ascii="Cambria Math" w:hAnsi="Cambria Math"/>
+                  <w:lang w:val="en-US"/>
+                </w:rPr>
+                <m:t>halaman | s1</m:t>
+              </m:r>
+            </m:e>
+          </m:d>
+          <m:r>
+            <w:rPr>
+              <w:rFonts w:ascii="Cambria Math" w:hAnsi="Cambria Math"/>
+              <w:lang w:val="en-US"/>
+            </w:rPr>
+            <m:t>∙P</m:t>
+          </m:r>
+          <m:d>
+            <m:dPr>
+              <m:ctrlPr>
+                <w:rPr>
+                  <w:rFonts w:ascii="Cambria Math" w:hAnsi="Cambria Math"/>
+                  <w:i/>
+                  <w:lang w:val="en-US"/>
+                </w:rPr>
+              </m:ctrlPr>
+            </m:dPr>
+            <m:e>
+              <m:r>
+                <w:rPr>
+                  <w:rFonts w:ascii="Cambria Math" w:hAnsi="Cambria Math"/>
+                  <w:lang w:val="en-US"/>
+                </w:rPr>
+                <m:t>dinas | s1</m:t>
+              </m:r>
+            </m:e>
+          </m:d>
+          <m:r>
+            <w:rPr>
+              <w:rFonts w:ascii="Cambria Math" w:hAnsi="Cambria Math"/>
+              <w:lang w:val="en-US"/>
+            </w:rPr>
+            <m:t>=</m:t>
+          </m:r>
+          <m:d>
+            <m:dPr>
+              <m:ctrlPr>
+                <w:rPr>
+                  <w:rFonts w:ascii="Cambria Math" w:hAnsi="Cambria Math"/>
+                  <w:i/>
+                  <w:lang w:val="en-US"/>
+                </w:rPr>
+              </m:ctrlPr>
+            </m:dPr>
+            <m:e>
+              <m:r>
+                <w:rPr>
+                  <w:rFonts w:ascii="Cambria Math" w:hAnsi="Cambria Math"/>
+                  <w:lang w:val="en-US"/>
+                </w:rPr>
+                <m:t>0.4286</m:t>
+              </m:r>
+            </m:e>
+          </m:d>
+          <m:d>
+            <m:dPr>
+              <m:ctrlPr>
+                <w:rPr>
+                  <w:rFonts w:ascii="Cambria Math" w:hAnsi="Cambria Math"/>
+                  <w:i/>
+                  <w:lang w:val="en-US"/>
+                </w:rPr>
+              </m:ctrlPr>
+            </m:dPr>
+            <m:e>
+              <m:r>
+                <w:rPr>
+                  <w:rFonts w:ascii="Cambria Math" w:hAnsi="Cambria Math"/>
+                  <w:lang w:val="en-US"/>
+                </w:rPr>
+                <m:t>0.2</m:t>
+              </m:r>
+            </m:e>
+          </m:d>
+          <m:d>
+            <m:dPr>
+              <m:ctrlPr>
+                <w:rPr>
+                  <w:rFonts w:ascii="Cambria Math" w:hAnsi="Cambria Math"/>
+                  <w:i/>
+                  <w:lang w:val="en-US"/>
+                </w:rPr>
+              </m:ctrlPr>
+            </m:dPr>
+            <m:e>
+              <m:r>
+                <w:rPr>
+                  <w:rFonts w:ascii="Cambria Math" w:hAnsi="Cambria Math"/>
+                  <w:lang w:val="en-US"/>
+                </w:rPr>
+                <m:t>0.6</m:t>
+              </m:r>
+            </m:e>
+          </m:d>
+          <m:d>
+            <m:dPr>
+              <m:ctrlPr>
+                <w:rPr>
+                  <w:rFonts w:ascii="Cambria Math" w:hAnsi="Cambria Math"/>
+                  <w:i/>
+                  <w:lang w:val="en-US"/>
+                </w:rPr>
+              </m:ctrlPr>
+            </m:dPr>
+            <m:e>
+              <m:r>
+                <w:rPr>
+                  <w:rFonts w:ascii="Cambria Math" w:hAnsi="Cambria Math"/>
+                  <w:lang w:val="en-US"/>
+                </w:rPr>
+                <m:t>0.4</m:t>
+              </m:r>
+            </m:e>
+          </m:d>
+          <m:d>
+            <m:dPr>
+              <m:ctrlPr>
+                <w:rPr>
+                  <w:rFonts w:ascii="Cambria Math" w:hAnsi="Cambria Math"/>
+                  <w:i/>
+                  <w:lang w:val="en-US"/>
+                </w:rPr>
+              </m:ctrlPr>
+            </m:dPr>
+            <m:e>
+              <m:r>
+                <w:rPr>
+                  <w:rFonts w:ascii="Cambria Math" w:hAnsi="Cambria Math"/>
+                  <w:lang w:val="en-US"/>
+                </w:rPr>
+                <m:t>0.6</m:t>
+              </m:r>
+            </m:e>
+          </m:d>
+          <m:d>
+            <m:dPr>
+              <m:ctrlPr>
+                <w:rPr>
+                  <w:rFonts w:ascii="Cambria Math" w:hAnsi="Cambria Math"/>
+                  <w:i/>
+                  <w:lang w:val="en-US"/>
+                </w:rPr>
+              </m:ctrlPr>
+            </m:dPr>
+            <m:e>
+              <m:r>
+                <w:rPr>
+                  <w:rFonts w:ascii="Cambria Math" w:hAnsi="Cambria Math"/>
+                  <w:lang w:val="en-US"/>
+                </w:rPr>
+                <m:t>0.2</m:t>
+              </m:r>
+            </m:e>
+          </m:d>
+          <m:r>
+            <w:rPr>
+              <w:rFonts w:ascii="Cambria Math" w:hAnsi="Cambria Math"/>
+              <w:lang w:val="en-US"/>
+            </w:rPr>
+            <m:t>=</m:t>
+          </m:r>
+          <m:r>
+            <m:rPr>
+              <m:sty m:val="bi"/>
+            </m:rPr>
+            <w:rPr>
+              <w:rFonts w:ascii="Cambria Math" w:eastAsiaTheme="minorEastAsia" w:hAnsi="Cambria Math"/>
+              <w:lang w:val="en-US"/>
+            </w:rPr>
+            <m:t>0.</m:t>
+          </m:r>
+          <m:r>
+            <m:rPr>
+              <m:sty m:val="bi"/>
+            </m:rPr>
+            <w:rPr>
+              <w:rFonts w:ascii="Cambria Math" w:eastAsiaTheme="minorEastAsia" w:hAnsi="Cambria Math"/>
+              <w:lang w:val="en-US"/>
+            </w:rPr>
+            <m:t>002469</m:t>
+          </m:r>
+        </m:oMath>
+      </m:oMathPara>
+    </w:p>
+    <w:p>
+      <w:pPr>
+        <w:pStyle w:val="ListParagraph"/>
+        <w:ind w:left="1080"/>
+        <w:rPr>
+          <w:rFonts w:eastAsiaTheme="minorEastAsia"/>
+          <w:lang w:val="en-US"/>
+        </w:rPr>
+      </w:pPr>
+      <m:oMathPara>
+        <m:oMath>
+          <m:r>
+            <w:rPr>
+              <w:rFonts w:ascii="Cambria Math" w:hAnsi="Cambria Math"/>
+              <w:lang w:val="en-US"/>
+            </w:rPr>
+            <m:t>P</m:t>
+          </m:r>
+          <m:d>
+            <m:dPr>
+              <m:ctrlPr>
+                <w:rPr>
+                  <w:rFonts w:ascii="Cambria Math" w:hAnsi="Cambria Math"/>
+                  <w:i/>
+                  <w:lang w:val="en-US"/>
+                </w:rPr>
+              </m:ctrlPr>
+            </m:dPr>
+            <m:e>
+              <m:r>
+                <w:rPr>
+                  <w:rFonts w:ascii="Cambria Math" w:hAnsi="Cambria Math"/>
+                  <w:lang w:val="en-US"/>
+                </w:rPr>
+                <m:t>s2</m:t>
+              </m:r>
+            </m:e>
+          </m:d>
+          <m:r>
+            <w:rPr>
+              <w:rFonts w:ascii="Cambria Math" w:hAnsi="Cambria Math"/>
+              <w:lang w:val="en-US"/>
+            </w:rPr>
+            <m:t>∙P</m:t>
+          </m:r>
+          <m:d>
+            <m:dPr>
+              <m:ctrlPr>
+                <w:rPr>
+                  <w:rFonts w:ascii="Cambria Math" w:hAnsi="Cambria Math"/>
+                  <w:i/>
+                  <w:lang w:val="en-US"/>
+                </w:rPr>
+              </m:ctrlPr>
+            </m:dPr>
+            <m:e>
+              <m:r>
+                <w:rPr>
+                  <w:rFonts w:ascii="Cambria Math" w:hAnsi="Cambria Math"/>
+                  <w:lang w:val="en-US"/>
+                </w:rPr>
+                <m:t>tiga | s2</m:t>
+              </m:r>
+            </m:e>
+          </m:d>
+          <m:r>
+            <w:rPr>
+              <w:rFonts w:ascii="Cambria Math" w:hAnsi="Cambria Math"/>
+              <w:lang w:val="en-US"/>
+            </w:rPr>
+            <m:t>∙P</m:t>
+          </m:r>
+          <m:d>
+            <m:dPr>
+              <m:ctrlPr>
+                <w:rPr>
+                  <w:rFonts w:ascii="Cambria Math" w:hAnsi="Cambria Math"/>
+                  <w:i/>
+                  <w:lang w:val="en-US"/>
+                </w:rPr>
+              </m:ctrlPr>
+            </m:dPr>
+            <m:e>
+              <m:r>
+                <w:rPr>
+                  <w:rFonts w:ascii="Cambria Math" w:hAnsi="Cambria Math"/>
+                  <w:lang w:val="en-US"/>
+                </w:rPr>
+                <m:t>puluh | s2</m:t>
+              </m:r>
+            </m:e>
+          </m:d>
+          <m:r>
+            <w:rPr>
+              <w:rFonts w:ascii="Cambria Math" w:hAnsi="Cambria Math"/>
+              <w:lang w:val="en-US"/>
+            </w:rPr>
+            <m:t>∙P</m:t>
+          </m:r>
+          <m:d>
+            <m:dPr>
+              <m:ctrlPr>
+                <w:rPr>
+                  <w:rFonts w:ascii="Cambria Math" w:hAnsi="Cambria Math"/>
+                  <w:i/>
+                  <w:lang w:val="en-US"/>
+                </w:rPr>
+              </m:ctrlPr>
+            </m:dPr>
+            <m:e>
+              <m:r>
+                <w:rPr>
+                  <w:rFonts w:ascii="Cambria Math" w:hAnsi="Cambria Math"/>
+                  <w:lang w:val="en-US"/>
+                </w:rPr>
+                <m:t>uang | s2</m:t>
+              </m:r>
+            </m:e>
+          </m:d>
+          <m:r>
+            <w:rPr>
+              <w:rFonts w:ascii="Cambria Math" w:hAnsi="Cambria Math"/>
+              <w:lang w:val="en-US"/>
+            </w:rPr>
+            <m:t>∙P</m:t>
+          </m:r>
+          <m:d>
+            <m:dPr>
+              <m:ctrlPr>
+                <w:rPr>
+                  <w:rFonts w:ascii="Cambria Math" w:hAnsi="Cambria Math"/>
+                  <w:i/>
+                  <w:lang w:val="en-US"/>
+                </w:rPr>
+              </m:ctrlPr>
+            </m:dPr>
+            <m:e>
+              <m:r>
+                <w:rPr>
+                  <w:rFonts w:ascii="Cambria Math" w:hAnsi="Cambria Math"/>
+                  <w:lang w:val="en-US"/>
+                </w:rPr>
+                <m:t>halaman | s2</m:t>
+              </m:r>
+            </m:e>
+          </m:d>
+          <m:r>
+            <w:rPr>
+              <w:rFonts w:ascii="Cambria Math" w:hAnsi="Cambria Math"/>
+              <w:lang w:val="en-US"/>
+            </w:rPr>
+            <m:t>∙P</m:t>
+          </m:r>
+          <m:d>
+            <m:dPr>
+              <m:ctrlPr>
+                <w:rPr>
+                  <w:rFonts w:ascii="Cambria Math" w:hAnsi="Cambria Math"/>
+                  <w:i/>
+                  <w:lang w:val="en-US"/>
+                </w:rPr>
+              </m:ctrlPr>
+            </m:dPr>
+            <m:e>
+              <m:r>
+                <w:rPr>
+                  <w:rFonts w:ascii="Cambria Math" w:hAnsi="Cambria Math"/>
+                  <w:lang w:val="en-US"/>
+                </w:rPr>
+                <m:t>dinas | s2</m:t>
+              </m:r>
+            </m:e>
+          </m:d>
+          <m:r>
+            <w:rPr>
+              <w:rFonts w:ascii="Cambria Math" w:hAnsi="Cambria Math"/>
+              <w:lang w:val="en-US"/>
+            </w:rPr>
+            <m:t>=</m:t>
+          </m:r>
+          <m:d>
+            <m:dPr>
+              <m:ctrlPr>
+                <w:rPr>
+                  <w:rFonts w:ascii="Cambria Math" w:hAnsi="Cambria Math"/>
+                  <w:i/>
+                  <w:lang w:val="en-US"/>
+                </w:rPr>
+              </m:ctrlPr>
+            </m:dPr>
+            <m:e>
+              <m:r>
+                <w:rPr>
+                  <w:rFonts w:ascii="Cambria Math" w:hAnsi="Cambria Math"/>
+                  <w:lang w:val="en-US"/>
+                </w:rPr>
+                <m:t>0.4286</m:t>
+              </m:r>
+            </m:e>
+          </m:d>
+          <m:d>
+            <m:dPr>
+              <m:ctrlPr>
+                <w:rPr>
+                  <w:rFonts w:ascii="Cambria Math" w:hAnsi="Cambria Math"/>
+                  <w:i/>
+                  <w:lang w:val="en-US"/>
+                </w:rPr>
+              </m:ctrlPr>
+            </m:dPr>
+            <m:e>
+              <m:r>
+                <w:rPr>
+                  <w:rFonts w:ascii="Cambria Math" w:hAnsi="Cambria Math"/>
+                  <w:lang w:val="en-US"/>
+                </w:rPr>
+                <m:t>0.333</m:t>
+              </m:r>
+            </m:e>
+          </m:d>
+          <m:d>
+            <m:dPr>
+              <m:ctrlPr>
+                <w:rPr>
+                  <w:rFonts w:ascii="Cambria Math" w:hAnsi="Cambria Math"/>
+                  <w:i/>
+                  <w:lang w:val="en-US"/>
+                </w:rPr>
+              </m:ctrlPr>
+            </m:dPr>
+            <m:e>
+              <m:r>
+                <w:rPr>
+                  <w:rFonts w:ascii="Cambria Math" w:hAnsi="Cambria Math"/>
+                  <w:lang w:val="en-US"/>
+                </w:rPr>
+                <m:t>0.333</m:t>
+              </m:r>
+            </m:e>
+          </m:d>
+          <m:d>
+            <m:dPr>
+              <m:ctrlPr>
+                <w:rPr>
+                  <w:rFonts w:ascii="Cambria Math" w:hAnsi="Cambria Math"/>
+                  <w:i/>
+                  <w:lang w:val="en-US"/>
+                </w:rPr>
+              </m:ctrlPr>
+            </m:dPr>
+            <m:e>
+              <m:r>
+                <w:rPr>
+                  <w:rFonts w:ascii="Cambria Math" w:hAnsi="Cambria Math"/>
+                  <w:lang w:val="en-US"/>
+                </w:rPr>
+                <m:t>0.333</m:t>
+              </m:r>
+            </m:e>
+          </m:d>
+          <m:d>
+            <m:dPr>
+              <m:ctrlPr>
+                <w:rPr>
+                  <w:rFonts w:ascii="Cambria Math" w:hAnsi="Cambria Math"/>
+                  <w:i/>
+                  <w:lang w:val="en-US"/>
+                </w:rPr>
+              </m:ctrlPr>
+            </m:dPr>
+            <m:e>
+              <m:r>
+                <w:rPr>
+                  <w:rFonts w:ascii="Cambria Math" w:hAnsi="Cambria Math"/>
+                  <w:lang w:val="en-US"/>
+                </w:rPr>
+                <m:t>0.667</m:t>
+              </m:r>
+            </m:e>
+          </m:d>
+          <m:d>
+            <m:dPr>
+              <m:ctrlPr>
+                <w:rPr>
+                  <w:rFonts w:ascii="Cambria Math" w:hAnsi="Cambria Math"/>
+                  <w:i/>
+                  <w:lang w:val="en-US"/>
+                </w:rPr>
+              </m:ctrlPr>
+            </m:dPr>
+            <m:e>
+              <m:r>
+                <w:rPr>
+                  <w:rFonts w:ascii="Cambria Math" w:hAnsi="Cambria Math"/>
+                  <w:lang w:val="en-US"/>
+                </w:rPr>
+                <m:t>0.667</m:t>
+              </m:r>
+            </m:e>
+          </m:d>
+          <m:r>
+            <w:rPr>
+              <w:rFonts w:ascii="Cambria Math" w:hAnsi="Cambria Math"/>
+              <w:lang w:val="en-US"/>
+            </w:rPr>
+            <m:t>=</m:t>
+          </m:r>
+          <m:r>
+            <m:rPr>
+              <m:sty m:val="bi"/>
+            </m:rPr>
+            <w:rPr>
+              <w:rFonts w:ascii="Cambria Math" w:eastAsiaTheme="minorEastAsia" w:hAnsi="Cambria Math"/>
+              <w:lang w:val="en-US"/>
+            </w:rPr>
+            <m:t>0.00</m:t>
+          </m:r>
+          <m:r>
+            <m:rPr>
+              <m:sty m:val="bi"/>
+            </m:rPr>
+            <w:rPr>
+              <w:rFonts w:ascii="Cambria Math" w:eastAsiaTheme="minorEastAsia" w:hAnsi="Cambria Math"/>
+              <w:lang w:val="en-US"/>
+            </w:rPr>
+            <m:t>7041</m:t>
+          </m:r>
+        </m:oMath>
+      </m:oMathPara>
+    </w:p>
+    <w:p>
+      <w:pPr>
+        <w:pStyle w:val="ListParagraph"/>
+        <w:ind w:left="1080"/>
+        <w:rPr>
+          <w:rFonts w:eastAsiaTheme="minorEastAsia"/>
+          <w:lang w:val="en-US"/>
+        </w:rPr>
+      </w:pPr>
+      <w:r>
+        <w:rPr>
+          <w:rFonts w:eastAsiaTheme="minorEastAsia"/>
+          <w:lang w:val="en-US"/>
+        </w:rPr>
+        <w:t>Berdasarkan penghitungang tersebut, dapat disimpulkan bahwa posterior probability untuk s2 lebih besar</w:t>
+      </w:r>
+      <w:r>
+        <w:rPr>
+          <w:rFonts w:eastAsiaTheme="minorEastAsia"/>
+          <w:lang w:val="en-US"/>
+        </w:rPr>
+        <w:t xml:space="preserve"> dari s1</w:t>
+      </w:r>
+      <w:r>
+        <w:rPr>
+          <w:rFonts w:eastAsiaTheme="minorEastAsia"/>
+          <w:lang w:val="en-US"/>
+        </w:rPr>
+        <w:t>, seh</w:t>
+      </w:r>
+      <w:r>
+        <w:rPr>
+          <w:rFonts w:eastAsiaTheme="minorEastAsia"/>
+          <w:lang w:val="en-US"/>
+        </w:rPr>
+        <w:t>ingga kata kepala pada kalimat 6</w:t>
+      </w:r>
+      <w:r>
+        <w:rPr>
+          <w:rFonts w:eastAsiaTheme="minorEastAsia"/>
+          <w:lang w:val="en-US"/>
+        </w:rPr>
+        <w:t xml:space="preserve"> diprediksi memiliki makna s2 (unit tertinggi hirarki).</w:t>
+      </w:r>
     </w:p>
     <w:p>
       <w:pPr>
@@ -16550,16 +18591,1616 @@
           <w:ilvl w:val="0"/>
           <w:numId w:val="3"/>
         </w:numPr>
-        <w:rPr>
+        <w:ind w:hanging="180"/>
+        <w:rPr>
+          <w:rFonts w:eastAsiaTheme="minorEastAsia"/>
+          <w:b/>
           <w:lang w:val="en-US"/>
         </w:rPr>
       </w:pPr>
       <w:r>
         <w:rPr>
+          <w:rFonts w:eastAsiaTheme="minorEastAsia"/>
+          <w:b/>
           <w:lang w:val="en-US"/>
         </w:rPr>
-        <w:t>asdasd</w:t>
-      </w:r>
+        <w:t>Kalimat 7:</w:t>
+      </w:r>
+    </w:p>
+    <w:p>
+      <w:pPr>
+        <w:pStyle w:val="ListParagraph"/>
+        <w:ind w:left="1080"/>
+        <w:rPr>
+          <w:rStyle w:val="fontstyle41"/>
+          <w:rFonts w:asciiTheme="minorHAnsi" w:hAnsiTheme="minorHAnsi" w:cstheme="minorHAnsi"/>
+          <w:sz w:val="22"/>
+          <w:szCs w:val="22"/>
+          <w:lang w:val="en-US"/>
+        </w:rPr>
+      </w:pPr>
+      <w:r>
+        <w:rPr>
+          <w:rStyle w:val="fontstyle41"/>
+          <w:rFonts w:asciiTheme="minorHAnsi" w:hAnsiTheme="minorHAnsi" w:cstheme="minorHAnsi"/>
+          <w:b/>
+          <w:sz w:val="22"/>
+          <w:szCs w:val="22"/>
+          <w:lang w:val="en-US"/>
+        </w:rPr>
+        <w:t>“</w:t>
+      </w:r>
+      <w:r>
+        <w:rPr>
+          <w:rStyle w:val="fontstyle41"/>
+          <w:rFonts w:asciiTheme="minorHAnsi" w:hAnsiTheme="minorHAnsi" w:cstheme="minorHAnsi"/>
+          <w:b/>
+          <w:sz w:val="22"/>
+          <w:szCs w:val="22"/>
+        </w:rPr>
+        <w:t>Halaman</w:t>
+      </w:r>
+      <w:r>
+        <w:rPr>
+          <w:rStyle w:val="fontstyle41"/>
+          <w:rFonts w:asciiTheme="minorHAnsi" w:hAnsiTheme="minorHAnsi" w:cstheme="minorHAnsi"/>
+          <w:sz w:val="22"/>
+          <w:szCs w:val="22"/>
+        </w:rPr>
+        <w:t xml:space="preserve"> utama surat </w:t>
+      </w:r>
+      <w:r>
+        <w:rPr>
+          <w:rStyle w:val="fontstyle41"/>
+          <w:rFonts w:asciiTheme="minorHAnsi" w:hAnsiTheme="minorHAnsi" w:cstheme="minorHAnsi"/>
+          <w:b/>
+          <w:sz w:val="22"/>
+          <w:szCs w:val="22"/>
+        </w:rPr>
+        <w:t>kabar</w:t>
+      </w:r>
+      <w:r>
+        <w:rPr>
+          <w:rStyle w:val="fontstyle41"/>
+          <w:rFonts w:asciiTheme="minorHAnsi" w:hAnsiTheme="minorHAnsi" w:cstheme="minorHAnsi"/>
+          <w:sz w:val="22"/>
+          <w:szCs w:val="22"/>
+        </w:rPr>
+        <w:t xml:space="preserve"> nasional dipenuhi berita kepala </w:t>
+      </w:r>
+      <w:r>
+        <w:rPr>
+          <w:rStyle w:val="fontstyle41"/>
+          <w:rFonts w:asciiTheme="minorHAnsi" w:hAnsiTheme="minorHAnsi" w:cstheme="minorHAnsi"/>
+          <w:b/>
+          <w:sz w:val="22"/>
+          <w:szCs w:val="22"/>
+        </w:rPr>
+        <w:t>rumah</w:t>
+      </w:r>
+      <w:r>
+        <w:rPr>
+          <w:rStyle w:val="fontstyle41"/>
+          <w:rFonts w:asciiTheme="minorHAnsi" w:hAnsiTheme="minorHAnsi" w:cstheme="minorHAnsi"/>
+          <w:sz w:val="22"/>
+          <w:szCs w:val="22"/>
+        </w:rPr>
+        <w:t xml:space="preserve"> sakit </w:t>
+      </w:r>
+      <w:r>
+        <w:rPr>
+          <w:rStyle w:val="fontstyle41"/>
+          <w:rFonts w:asciiTheme="minorHAnsi" w:hAnsiTheme="minorHAnsi" w:cstheme="minorHAnsi"/>
+          <w:b/>
+          <w:sz w:val="22"/>
+          <w:szCs w:val="22"/>
+        </w:rPr>
+        <w:t>ternama</w:t>
+      </w:r>
+      <w:r>
+        <w:rPr>
+          <w:rStyle w:val="fontstyle41"/>
+          <w:rFonts w:asciiTheme="minorHAnsi" w:hAnsiTheme="minorHAnsi" w:cstheme="minorHAnsi"/>
+          <w:sz w:val="22"/>
+          <w:szCs w:val="22"/>
+        </w:rPr>
+        <w:t xml:space="preserve"> </w:t>
+      </w:r>
+      <w:r>
+        <w:rPr>
+          <w:rStyle w:val="fontstyle41"/>
+          <w:rFonts w:asciiTheme="minorHAnsi" w:hAnsiTheme="minorHAnsi" w:cstheme="minorHAnsi"/>
+          <w:b/>
+          <w:sz w:val="22"/>
+          <w:szCs w:val="22"/>
+        </w:rPr>
+        <w:t>terkena</w:t>
+      </w:r>
+      <w:r>
+        <w:rPr>
+          <w:rStyle w:val="fontstyle41"/>
+          <w:rFonts w:asciiTheme="minorHAnsi" w:hAnsiTheme="minorHAnsi" w:cstheme="minorHAnsi"/>
+          <w:sz w:val="22"/>
+          <w:szCs w:val="22"/>
+        </w:rPr>
+        <w:t xml:space="preserve"> </w:t>
+      </w:r>
+      <w:r>
+        <w:rPr>
+          <w:rStyle w:val="fontstyle41"/>
+          <w:rFonts w:asciiTheme="minorHAnsi" w:hAnsiTheme="minorHAnsi" w:cstheme="minorHAnsi"/>
+          <w:b/>
+          <w:sz w:val="22"/>
+          <w:szCs w:val="22"/>
+        </w:rPr>
+        <w:t>operasi</w:t>
+      </w:r>
+      <w:r>
+        <w:rPr>
+          <w:rFonts w:cstheme="minorHAnsi"/>
+          <w:color w:val="000000"/>
+        </w:rPr>
+        <w:br/>
+      </w:r>
+      <w:r>
+        <w:rPr>
+          <w:rStyle w:val="fontstyle41"/>
+          <w:rFonts w:asciiTheme="minorHAnsi" w:hAnsiTheme="minorHAnsi" w:cstheme="minorHAnsi"/>
+          <w:sz w:val="22"/>
+          <w:szCs w:val="22"/>
+        </w:rPr>
+        <w:t xml:space="preserve">tangkap tangan </w:t>
+      </w:r>
+      <w:r>
+        <w:rPr>
+          <w:rStyle w:val="fontstyle41"/>
+          <w:rFonts w:asciiTheme="minorHAnsi" w:hAnsiTheme="minorHAnsi" w:cstheme="minorHAnsi"/>
+          <w:b/>
+          <w:sz w:val="22"/>
+          <w:szCs w:val="22"/>
+        </w:rPr>
+        <w:t>uang</w:t>
+      </w:r>
+      <w:r>
+        <w:rPr>
+          <w:rStyle w:val="fontstyle41"/>
+          <w:rFonts w:asciiTheme="minorHAnsi" w:hAnsiTheme="minorHAnsi" w:cstheme="minorHAnsi"/>
+          <w:sz w:val="22"/>
+          <w:szCs w:val="22"/>
+        </w:rPr>
+        <w:t xml:space="preserve"> </w:t>
+      </w:r>
+      <w:r>
+        <w:rPr>
+          <w:rStyle w:val="fontstyle41"/>
+          <w:rFonts w:asciiTheme="minorHAnsi" w:hAnsiTheme="minorHAnsi" w:cstheme="minorHAnsi"/>
+          <w:b/>
+          <w:sz w:val="22"/>
+          <w:szCs w:val="22"/>
+        </w:rPr>
+        <w:t>panas</w:t>
+      </w:r>
+      <w:r>
+        <w:rPr>
+          <w:rStyle w:val="fontstyle41"/>
+          <w:rFonts w:asciiTheme="minorHAnsi" w:hAnsiTheme="minorHAnsi" w:cstheme="minorHAnsi"/>
+          <w:sz w:val="22"/>
+          <w:szCs w:val="22"/>
+        </w:rPr>
+        <w:t>.</w:t>
+      </w:r>
+      <w:r>
+        <w:rPr>
+          <w:rStyle w:val="fontstyle41"/>
+          <w:rFonts w:asciiTheme="minorHAnsi" w:hAnsiTheme="minorHAnsi" w:cstheme="minorHAnsi"/>
+          <w:sz w:val="22"/>
+          <w:szCs w:val="22"/>
+        </w:rPr>
+        <w:t>”</w:t>
+      </w:r>
+    </w:p>
+    <w:p>
+      <w:pPr>
+        <w:pStyle w:val="ListParagraph"/>
+        <w:ind w:left="1080"/>
+        <w:rPr>
+          <w:rFonts w:eastAsiaTheme="minorEastAsia"/>
+          <w:lang w:val="en-US"/>
+        </w:rPr>
+      </w:pPr>
+      <w:r>
+        <w:rPr>
+          <w:rFonts w:eastAsiaTheme="minorEastAsia"/>
+          <w:lang w:val="en-US"/>
+        </w:rPr>
+        <w:t>Mengandung fitur: halaman, kabar, nama</w:t>
+      </w:r>
+      <w:r>
+        <w:rPr>
+          <w:rFonts w:eastAsiaTheme="minorEastAsia"/>
+          <w:lang w:val="en-US"/>
+        </w:rPr>
+        <w:t xml:space="preserve">, dan </w:t>
+      </w:r>
+      <w:r>
+        <w:rPr>
+          <w:rFonts w:eastAsiaTheme="minorEastAsia"/>
+          <w:lang w:val="en-US"/>
+        </w:rPr>
+        <w:t>uang.</w:t>
+      </w:r>
+    </w:p>
+    <w:p>
+      <w:pPr>
+        <w:pStyle w:val="ListParagraph"/>
+        <w:ind w:left="1080"/>
+        <w:rPr>
+          <w:rFonts w:eastAsiaTheme="minorEastAsia"/>
+          <w:lang w:val="en-US"/>
+        </w:rPr>
+      </w:pPr>
+      <w:r>
+        <w:rPr>
+          <w:rFonts w:eastAsiaTheme="minorEastAsia"/>
+          <w:lang w:val="en-US"/>
+        </w:rPr>
+        <w:t>Dengan menggunakan add-one smoothing diperoleh:</w:t>
+      </w:r>
+    </w:p>
+    <w:p>
+      <w:pPr>
+        <w:pStyle w:val="ListParagraph"/>
+        <w:ind w:left="1080"/>
+        <w:rPr>
+          <w:rFonts w:eastAsiaTheme="minorEastAsia"/>
+          <w:lang w:val="en-US"/>
+        </w:rPr>
+      </w:pPr>
+      <m:oMathPara>
+        <m:oMath>
+          <m:r>
+            <w:rPr>
+              <w:rFonts w:ascii="Cambria Math" w:eastAsiaTheme="minorEastAsia" w:hAnsi="Cambria Math" w:cs="Cambria Math"/>
+              <w:lang w:val="en-US"/>
+            </w:rPr>
+            <m:t>P</m:t>
+          </m:r>
+          <m:d>
+            <m:dPr>
+              <m:endChr m:val="|"/>
+              <m:ctrlPr>
+                <w:rPr>
+                  <w:rFonts w:ascii="Cambria Math" w:eastAsiaTheme="minorEastAsia" w:hAnsi="Cambria Math"/>
+                  <w:i/>
+                  <w:lang w:val="en-US"/>
+                </w:rPr>
+              </m:ctrlPr>
+            </m:dPr>
+            <m:e>
+              <m:r>
+                <w:rPr>
+                  <w:rFonts w:ascii="Cambria Math" w:eastAsiaTheme="minorEastAsia" w:hAnsi="Cambria Math"/>
+                  <w:lang w:val="en-US"/>
+                </w:rPr>
+                <m:t>halaman</m:t>
+              </m:r>
+            </m:e>
+          </m:d>
+          <m:r>
+            <w:rPr>
+              <w:rFonts w:ascii="Cambria Math" w:eastAsiaTheme="minorEastAsia" w:hAnsi="Cambria Math"/>
+              <w:lang w:val="en-US"/>
+            </w:rPr>
+            <m:t xml:space="preserve"> s1)=</m:t>
+          </m:r>
+          <m:f>
+            <m:fPr>
+              <m:ctrlPr>
+                <w:rPr>
+                  <w:rFonts w:ascii="Cambria Math" w:eastAsiaTheme="minorEastAsia" w:hAnsi="Cambria Math"/>
+                  <w:i/>
+                  <w:lang w:val="en-US"/>
+                </w:rPr>
+              </m:ctrlPr>
+            </m:fPr>
+            <m:num>
+              <m:r>
+                <w:rPr>
+                  <w:rFonts w:ascii="Cambria Math" w:eastAsiaTheme="minorEastAsia" w:hAnsi="Cambria Math"/>
+                  <w:lang w:val="en-US"/>
+                </w:rPr>
+                <m:t>2+1</m:t>
+              </m:r>
+            </m:num>
+            <m:den>
+              <m:r>
+                <w:rPr>
+                  <w:rFonts w:ascii="Cambria Math" w:eastAsiaTheme="minorEastAsia" w:hAnsi="Cambria Math"/>
+                  <w:lang w:val="en-US"/>
+                </w:rPr>
+                <m:t>3+2</m:t>
+              </m:r>
+            </m:den>
+          </m:f>
+          <m:r>
+            <w:rPr>
+              <w:rFonts w:ascii="Cambria Math" w:eastAsiaTheme="minorEastAsia" w:hAnsi="Cambria Math"/>
+              <w:lang w:val="en-US"/>
+            </w:rPr>
+            <m:t>=0.6</m:t>
+          </m:r>
+        </m:oMath>
+      </m:oMathPara>
+    </w:p>
+    <w:p>
+      <w:pPr>
+        <w:pStyle w:val="ListParagraph"/>
+        <w:ind w:left="1080"/>
+        <w:rPr>
+          <w:rFonts w:eastAsiaTheme="minorEastAsia"/>
+          <w:lang w:val="en-US"/>
+        </w:rPr>
+      </w:pPr>
+      <m:oMathPara>
+        <m:oMath>
+          <m:r>
+            <w:rPr>
+              <w:rFonts w:ascii="Cambria Math" w:eastAsiaTheme="minorEastAsia" w:hAnsi="Cambria Math" w:cs="Cambria Math"/>
+              <w:lang w:val="en-US"/>
+            </w:rPr>
+            <m:t>P</m:t>
+          </m:r>
+          <m:d>
+            <m:dPr>
+              <m:endChr m:val="|"/>
+              <m:ctrlPr>
+                <w:rPr>
+                  <w:rFonts w:ascii="Cambria Math" w:eastAsiaTheme="minorEastAsia" w:hAnsi="Cambria Math"/>
+                  <w:i/>
+                  <w:lang w:val="en-US"/>
+                </w:rPr>
+              </m:ctrlPr>
+            </m:dPr>
+            <m:e>
+              <m:r>
+                <w:rPr>
+                  <w:rFonts w:ascii="Cambria Math" w:eastAsiaTheme="minorEastAsia" w:hAnsi="Cambria Math"/>
+                  <w:lang w:val="en-US"/>
+                </w:rPr>
+                <m:t xml:space="preserve">kabar </m:t>
+              </m:r>
+            </m:e>
+          </m:d>
+          <m:r>
+            <w:rPr>
+              <w:rFonts w:ascii="Cambria Math" w:eastAsiaTheme="minorEastAsia" w:hAnsi="Cambria Math"/>
+              <w:lang w:val="en-US"/>
+            </w:rPr>
+            <m:t xml:space="preserve"> s1)=</m:t>
+          </m:r>
+          <m:f>
+            <m:fPr>
+              <m:ctrlPr>
+                <w:rPr>
+                  <w:rFonts w:ascii="Cambria Math" w:eastAsiaTheme="minorEastAsia" w:hAnsi="Cambria Math"/>
+                  <w:i/>
+                  <w:lang w:val="en-US"/>
+                </w:rPr>
+              </m:ctrlPr>
+            </m:fPr>
+            <m:num>
+              <m:r>
+                <w:rPr>
+                  <w:rFonts w:ascii="Cambria Math" w:eastAsiaTheme="minorEastAsia" w:hAnsi="Cambria Math"/>
+                  <w:lang w:val="en-US"/>
+                </w:rPr>
+                <m:t>0+1</m:t>
+              </m:r>
+            </m:num>
+            <m:den>
+              <m:r>
+                <w:rPr>
+                  <w:rFonts w:ascii="Cambria Math" w:eastAsiaTheme="minorEastAsia" w:hAnsi="Cambria Math"/>
+                  <w:lang w:val="en-US"/>
+                </w:rPr>
+                <m:t>3+2</m:t>
+              </m:r>
+            </m:den>
+          </m:f>
+          <m:r>
+            <w:rPr>
+              <w:rFonts w:ascii="Cambria Math" w:eastAsiaTheme="minorEastAsia" w:hAnsi="Cambria Math"/>
+              <w:lang w:val="en-US"/>
+            </w:rPr>
+            <m:t>=0.2</m:t>
+          </m:r>
+        </m:oMath>
+      </m:oMathPara>
+    </w:p>
+    <w:p>
+      <w:pPr>
+        <w:pStyle w:val="ListParagraph"/>
+        <w:ind w:left="1080"/>
+        <w:rPr>
+          <w:rFonts w:eastAsiaTheme="minorEastAsia"/>
+          <w:lang w:val="en-US"/>
+        </w:rPr>
+      </w:pPr>
+      <m:oMathPara>
+        <m:oMath>
+          <m:r>
+            <w:rPr>
+              <w:rFonts w:ascii="Cambria Math" w:eastAsiaTheme="minorEastAsia" w:hAnsi="Cambria Math" w:cs="Cambria Math"/>
+              <w:lang w:val="en-US"/>
+            </w:rPr>
+            <m:t>P</m:t>
+          </m:r>
+          <m:d>
+            <m:dPr>
+              <m:endChr m:val="|"/>
+              <m:ctrlPr>
+                <w:rPr>
+                  <w:rFonts w:ascii="Cambria Math" w:eastAsiaTheme="minorEastAsia" w:hAnsi="Cambria Math"/>
+                  <w:i/>
+                  <w:lang w:val="en-US"/>
+                </w:rPr>
+              </m:ctrlPr>
+            </m:dPr>
+            <m:e>
+              <m:r>
+                <w:rPr>
+                  <w:rFonts w:ascii="Cambria Math" w:eastAsiaTheme="minorEastAsia" w:hAnsi="Cambria Math"/>
+                  <w:lang w:val="en-US"/>
+                </w:rPr>
+                <m:t xml:space="preserve">nama </m:t>
+              </m:r>
+            </m:e>
+          </m:d>
+          <m:r>
+            <w:rPr>
+              <w:rFonts w:ascii="Cambria Math" w:eastAsiaTheme="minorEastAsia" w:hAnsi="Cambria Math"/>
+              <w:lang w:val="en-US"/>
+            </w:rPr>
+            <m:t xml:space="preserve"> s1)=</m:t>
+          </m:r>
+          <m:f>
+            <m:fPr>
+              <m:ctrlPr>
+                <w:rPr>
+                  <w:rFonts w:ascii="Cambria Math" w:eastAsiaTheme="minorEastAsia" w:hAnsi="Cambria Math"/>
+                  <w:i/>
+                  <w:lang w:val="en-US"/>
+                </w:rPr>
+              </m:ctrlPr>
+            </m:fPr>
+            <m:num>
+              <m:r>
+                <w:rPr>
+                  <w:rFonts w:ascii="Cambria Math" w:eastAsiaTheme="minorEastAsia" w:hAnsi="Cambria Math"/>
+                  <w:lang w:val="en-US"/>
+                </w:rPr>
+                <m:t>0+1</m:t>
+              </m:r>
+            </m:num>
+            <m:den>
+              <m:r>
+                <w:rPr>
+                  <w:rFonts w:ascii="Cambria Math" w:eastAsiaTheme="minorEastAsia" w:hAnsi="Cambria Math"/>
+                  <w:lang w:val="en-US"/>
+                </w:rPr>
+                <m:t>3+2</m:t>
+              </m:r>
+            </m:den>
+          </m:f>
+          <m:r>
+            <w:rPr>
+              <w:rFonts w:ascii="Cambria Math" w:eastAsiaTheme="minorEastAsia" w:hAnsi="Cambria Math"/>
+              <w:lang w:val="en-US"/>
+            </w:rPr>
+            <m:t>=0.2</m:t>
+          </m:r>
+        </m:oMath>
+      </m:oMathPara>
+    </w:p>
+    <w:p>
+      <w:pPr>
+        <w:pStyle w:val="ListParagraph"/>
+        <w:ind w:left="1080"/>
+        <w:rPr>
+          <w:rFonts w:eastAsiaTheme="minorEastAsia"/>
+          <w:lang w:val="en-US"/>
+        </w:rPr>
+      </w:pPr>
+      <m:oMathPara>
+        <m:oMath>
+          <m:r>
+            <w:rPr>
+              <w:rFonts w:ascii="Cambria Math" w:eastAsiaTheme="minorEastAsia" w:hAnsi="Cambria Math" w:cs="Cambria Math"/>
+              <w:lang w:val="en-US"/>
+            </w:rPr>
+            <m:t>P</m:t>
+          </m:r>
+          <m:d>
+            <m:dPr>
+              <m:endChr m:val="|"/>
+              <m:ctrlPr>
+                <w:rPr>
+                  <w:rFonts w:ascii="Cambria Math" w:eastAsiaTheme="minorEastAsia" w:hAnsi="Cambria Math"/>
+                  <w:i/>
+                  <w:lang w:val="en-US"/>
+                </w:rPr>
+              </m:ctrlPr>
+            </m:dPr>
+            <m:e>
+              <m:r>
+                <w:rPr>
+                  <w:rFonts w:ascii="Cambria Math" w:eastAsiaTheme="minorEastAsia" w:hAnsi="Cambria Math"/>
+                  <w:lang w:val="en-US"/>
+                </w:rPr>
+                <m:t xml:space="preserve">uang </m:t>
+              </m:r>
+            </m:e>
+          </m:d>
+          <m:r>
+            <w:rPr>
+              <w:rFonts w:ascii="Cambria Math" w:eastAsiaTheme="minorEastAsia" w:hAnsi="Cambria Math"/>
+              <w:lang w:val="en-US"/>
+            </w:rPr>
+            <m:t xml:space="preserve"> s1)=</m:t>
+          </m:r>
+          <m:f>
+            <m:fPr>
+              <m:ctrlPr>
+                <w:rPr>
+                  <w:rFonts w:ascii="Cambria Math" w:eastAsiaTheme="minorEastAsia" w:hAnsi="Cambria Math"/>
+                  <w:i/>
+                  <w:lang w:val="en-US"/>
+                </w:rPr>
+              </m:ctrlPr>
+            </m:fPr>
+            <m:num>
+              <m:r>
+                <w:rPr>
+                  <w:rFonts w:ascii="Cambria Math" w:eastAsiaTheme="minorEastAsia" w:hAnsi="Cambria Math"/>
+                  <w:lang w:val="en-US"/>
+                </w:rPr>
+                <m:t>1+1</m:t>
+              </m:r>
+            </m:num>
+            <m:den>
+              <m:r>
+                <w:rPr>
+                  <w:rFonts w:ascii="Cambria Math" w:eastAsiaTheme="minorEastAsia" w:hAnsi="Cambria Math"/>
+                  <w:lang w:val="en-US"/>
+                </w:rPr>
+                <m:t>3+2</m:t>
+              </m:r>
+            </m:den>
+          </m:f>
+          <m:r>
+            <w:rPr>
+              <w:rFonts w:ascii="Cambria Math" w:eastAsiaTheme="minorEastAsia" w:hAnsi="Cambria Math"/>
+              <w:lang w:val="en-US"/>
+            </w:rPr>
+            <m:t>=0.4</m:t>
+          </m:r>
+        </m:oMath>
+      </m:oMathPara>
+    </w:p>
+    <w:p>
+      <w:pPr>
+        <w:pStyle w:val="ListParagraph"/>
+        <w:ind w:left="1080"/>
+        <w:rPr>
+          <w:rFonts w:eastAsiaTheme="minorEastAsia"/>
+          <w:lang w:val="en-US"/>
+        </w:rPr>
+      </w:pPr>
+      <m:oMathPara>
+        <m:oMath>
+          <m:r>
+            <w:rPr>
+              <w:rFonts w:ascii="Cambria Math" w:eastAsiaTheme="minorEastAsia" w:hAnsi="Cambria Math" w:cs="Cambria Math"/>
+              <w:lang w:val="en-US"/>
+            </w:rPr>
+            <m:t>P</m:t>
+          </m:r>
+          <m:d>
+            <m:dPr>
+              <m:endChr m:val="|"/>
+              <m:ctrlPr>
+                <w:rPr>
+                  <w:rFonts w:ascii="Cambria Math" w:eastAsiaTheme="minorEastAsia" w:hAnsi="Cambria Math"/>
+                  <w:i/>
+                  <w:lang w:val="en-US"/>
+                </w:rPr>
+              </m:ctrlPr>
+            </m:dPr>
+            <m:e>
+              <m:r>
+                <w:rPr>
+                  <w:rFonts w:ascii="Cambria Math" w:eastAsiaTheme="minorEastAsia" w:hAnsi="Cambria Math"/>
+                  <w:lang w:val="en-US"/>
+                </w:rPr>
+                <m:t>halaman</m:t>
+              </m:r>
+            </m:e>
+          </m:d>
+          <m:r>
+            <w:rPr>
+              <w:rFonts w:ascii="Cambria Math" w:eastAsiaTheme="minorEastAsia" w:hAnsi="Cambria Math"/>
+              <w:lang w:val="en-US"/>
+            </w:rPr>
+            <m:t xml:space="preserve"> s2)=</m:t>
+          </m:r>
+          <m:f>
+            <m:fPr>
+              <m:ctrlPr>
+                <w:rPr>
+                  <w:rFonts w:ascii="Cambria Math" w:eastAsiaTheme="minorEastAsia" w:hAnsi="Cambria Math"/>
+                  <w:i/>
+                  <w:lang w:val="en-US"/>
+                </w:rPr>
+              </m:ctrlPr>
+            </m:fPr>
+            <m:num>
+              <m:r>
+                <w:rPr>
+                  <w:rFonts w:ascii="Cambria Math" w:eastAsiaTheme="minorEastAsia" w:hAnsi="Cambria Math"/>
+                  <w:lang w:val="en-US"/>
+                </w:rPr>
+                <m:t>1+1</m:t>
+              </m:r>
+            </m:num>
+            <m:den>
+              <m:r>
+                <w:rPr>
+                  <w:rFonts w:ascii="Cambria Math" w:eastAsiaTheme="minorEastAsia" w:hAnsi="Cambria Math"/>
+                  <w:lang w:val="en-US"/>
+                </w:rPr>
+                <m:t>1+2</m:t>
+              </m:r>
+            </m:den>
+          </m:f>
+          <m:r>
+            <w:rPr>
+              <w:rFonts w:ascii="Cambria Math" w:eastAsiaTheme="minorEastAsia" w:hAnsi="Cambria Math"/>
+              <w:lang w:val="en-US"/>
+            </w:rPr>
+            <m:t>=0.667</m:t>
+          </m:r>
+        </m:oMath>
+      </m:oMathPara>
+    </w:p>
+    <w:p>
+      <w:pPr>
+        <w:pStyle w:val="ListParagraph"/>
+        <w:ind w:left="1080"/>
+        <w:rPr>
+          <w:rFonts w:eastAsiaTheme="minorEastAsia"/>
+          <w:lang w:val="en-US"/>
+        </w:rPr>
+      </w:pPr>
+      <m:oMathPara>
+        <m:oMath>
+          <m:r>
+            <w:rPr>
+              <w:rFonts w:ascii="Cambria Math" w:eastAsiaTheme="minorEastAsia" w:hAnsi="Cambria Math" w:cs="Cambria Math"/>
+              <w:lang w:val="en-US"/>
+            </w:rPr>
+            <m:t>P</m:t>
+          </m:r>
+          <m:d>
+            <m:dPr>
+              <m:endChr m:val="|"/>
+              <m:ctrlPr>
+                <w:rPr>
+                  <w:rFonts w:ascii="Cambria Math" w:eastAsiaTheme="minorEastAsia" w:hAnsi="Cambria Math"/>
+                  <w:i/>
+                  <w:lang w:val="en-US"/>
+                </w:rPr>
+              </m:ctrlPr>
+            </m:dPr>
+            <m:e>
+              <m:r>
+                <w:rPr>
+                  <w:rFonts w:ascii="Cambria Math" w:eastAsiaTheme="minorEastAsia" w:hAnsi="Cambria Math"/>
+                  <w:lang w:val="en-US"/>
+                </w:rPr>
+                <m:t xml:space="preserve">kabar </m:t>
+              </m:r>
+            </m:e>
+          </m:d>
+          <m:r>
+            <w:rPr>
+              <w:rFonts w:ascii="Cambria Math" w:eastAsiaTheme="minorEastAsia" w:hAnsi="Cambria Math"/>
+              <w:lang w:val="en-US"/>
+            </w:rPr>
+            <m:t xml:space="preserve"> s2)=</m:t>
+          </m:r>
+          <m:f>
+            <m:fPr>
+              <m:ctrlPr>
+                <w:rPr>
+                  <w:rFonts w:ascii="Cambria Math" w:eastAsiaTheme="minorEastAsia" w:hAnsi="Cambria Math"/>
+                  <w:i/>
+                  <w:lang w:val="en-US"/>
+                </w:rPr>
+              </m:ctrlPr>
+            </m:fPr>
+            <m:num>
+              <m:r>
+                <w:rPr>
+                  <w:rFonts w:ascii="Cambria Math" w:eastAsiaTheme="minorEastAsia" w:hAnsi="Cambria Math"/>
+                  <w:lang w:val="en-US"/>
+                </w:rPr>
+                <m:t>0+1</m:t>
+              </m:r>
+            </m:num>
+            <m:den>
+              <m:r>
+                <w:rPr>
+                  <w:rFonts w:ascii="Cambria Math" w:eastAsiaTheme="minorEastAsia" w:hAnsi="Cambria Math"/>
+                  <w:lang w:val="en-US"/>
+                </w:rPr>
+                <m:t>1+2</m:t>
+              </m:r>
+            </m:den>
+          </m:f>
+          <m:r>
+            <w:rPr>
+              <w:rFonts w:ascii="Cambria Math" w:eastAsiaTheme="minorEastAsia" w:hAnsi="Cambria Math"/>
+              <w:lang w:val="en-US"/>
+            </w:rPr>
+            <m:t>=0.333</m:t>
+          </m:r>
+        </m:oMath>
+      </m:oMathPara>
+    </w:p>
+    <w:p>
+      <w:pPr>
+        <w:pStyle w:val="ListParagraph"/>
+        <w:ind w:left="1080"/>
+        <w:rPr>
+          <w:rFonts w:eastAsiaTheme="minorEastAsia"/>
+          <w:lang w:val="en-US"/>
+        </w:rPr>
+      </w:pPr>
+      <m:oMathPara>
+        <m:oMath>
+          <m:r>
+            <w:rPr>
+              <w:rFonts w:ascii="Cambria Math" w:eastAsiaTheme="minorEastAsia" w:hAnsi="Cambria Math" w:cs="Cambria Math"/>
+              <w:lang w:val="en-US"/>
+            </w:rPr>
+            <w:lastRenderedPageBreak/>
+            <m:t>P</m:t>
+          </m:r>
+          <m:d>
+            <m:dPr>
+              <m:endChr m:val="|"/>
+              <m:ctrlPr>
+                <w:rPr>
+                  <w:rFonts w:ascii="Cambria Math" w:eastAsiaTheme="minorEastAsia" w:hAnsi="Cambria Math"/>
+                  <w:i/>
+                  <w:lang w:val="en-US"/>
+                </w:rPr>
+              </m:ctrlPr>
+            </m:dPr>
+            <m:e>
+              <m:r>
+                <w:rPr>
+                  <w:rFonts w:ascii="Cambria Math" w:eastAsiaTheme="minorEastAsia" w:hAnsi="Cambria Math"/>
+                  <w:lang w:val="en-US"/>
+                </w:rPr>
+                <m:t xml:space="preserve">nama </m:t>
+              </m:r>
+            </m:e>
+          </m:d>
+          <m:r>
+            <w:rPr>
+              <w:rFonts w:ascii="Cambria Math" w:eastAsiaTheme="minorEastAsia" w:hAnsi="Cambria Math"/>
+              <w:lang w:val="en-US"/>
+            </w:rPr>
+            <m:t xml:space="preserve"> s2)=</m:t>
+          </m:r>
+          <m:f>
+            <m:fPr>
+              <m:ctrlPr>
+                <w:rPr>
+                  <w:rFonts w:ascii="Cambria Math" w:eastAsiaTheme="minorEastAsia" w:hAnsi="Cambria Math"/>
+                  <w:i/>
+                  <w:lang w:val="en-US"/>
+                </w:rPr>
+              </m:ctrlPr>
+            </m:fPr>
+            <m:num>
+              <m:r>
+                <w:rPr>
+                  <w:rFonts w:ascii="Cambria Math" w:eastAsiaTheme="minorEastAsia" w:hAnsi="Cambria Math"/>
+                  <w:lang w:val="en-US"/>
+                </w:rPr>
+                <m:t>0+1</m:t>
+              </m:r>
+            </m:num>
+            <m:den>
+              <m:r>
+                <w:rPr>
+                  <w:rFonts w:ascii="Cambria Math" w:eastAsiaTheme="minorEastAsia" w:hAnsi="Cambria Math"/>
+                  <w:lang w:val="en-US"/>
+                </w:rPr>
+                <m:t>1+2</m:t>
+              </m:r>
+            </m:den>
+          </m:f>
+          <m:r>
+            <w:rPr>
+              <w:rFonts w:ascii="Cambria Math" w:eastAsiaTheme="minorEastAsia" w:hAnsi="Cambria Math"/>
+              <w:lang w:val="en-US"/>
+            </w:rPr>
+            <m:t>=0.333</m:t>
+          </m:r>
+        </m:oMath>
+      </m:oMathPara>
+    </w:p>
+    <w:p>
+      <w:pPr>
+        <w:pStyle w:val="ListParagraph"/>
+        <w:ind w:left="1080"/>
+        <w:rPr>
+          <w:rFonts w:eastAsiaTheme="minorEastAsia"/>
+          <w:lang w:val="en-US"/>
+        </w:rPr>
+      </w:pPr>
+      <m:oMathPara>
+        <m:oMath>
+          <m:r>
+            <w:rPr>
+              <w:rFonts w:ascii="Cambria Math" w:eastAsiaTheme="minorEastAsia" w:hAnsi="Cambria Math" w:cs="Cambria Math"/>
+              <w:lang w:val="en-US"/>
+            </w:rPr>
+            <m:t>P</m:t>
+          </m:r>
+          <m:d>
+            <m:dPr>
+              <m:endChr m:val="|"/>
+              <m:ctrlPr>
+                <w:rPr>
+                  <w:rFonts w:ascii="Cambria Math" w:eastAsiaTheme="minorEastAsia" w:hAnsi="Cambria Math"/>
+                  <w:i/>
+                  <w:lang w:val="en-US"/>
+                </w:rPr>
+              </m:ctrlPr>
+            </m:dPr>
+            <m:e>
+              <m:r>
+                <w:rPr>
+                  <w:rFonts w:ascii="Cambria Math" w:eastAsiaTheme="minorEastAsia" w:hAnsi="Cambria Math"/>
+                  <w:lang w:val="en-US"/>
+                </w:rPr>
+                <m:t xml:space="preserve">uang </m:t>
+              </m:r>
+            </m:e>
+          </m:d>
+          <m:r>
+            <w:rPr>
+              <w:rFonts w:ascii="Cambria Math" w:eastAsiaTheme="minorEastAsia" w:hAnsi="Cambria Math"/>
+              <w:lang w:val="en-US"/>
+            </w:rPr>
+            <m:t xml:space="preserve"> s2)=</m:t>
+          </m:r>
+          <m:f>
+            <m:fPr>
+              <m:ctrlPr>
+                <w:rPr>
+                  <w:rFonts w:ascii="Cambria Math" w:eastAsiaTheme="minorEastAsia" w:hAnsi="Cambria Math"/>
+                  <w:i/>
+                  <w:lang w:val="en-US"/>
+                </w:rPr>
+              </m:ctrlPr>
+            </m:fPr>
+            <m:num>
+              <m:r>
+                <w:rPr>
+                  <w:rFonts w:ascii="Cambria Math" w:eastAsiaTheme="minorEastAsia" w:hAnsi="Cambria Math"/>
+                  <w:lang w:val="en-US"/>
+                </w:rPr>
+                <m:t>0+1</m:t>
+              </m:r>
+            </m:num>
+            <m:den>
+              <m:r>
+                <w:rPr>
+                  <w:rFonts w:ascii="Cambria Math" w:eastAsiaTheme="minorEastAsia" w:hAnsi="Cambria Math"/>
+                  <w:lang w:val="en-US"/>
+                </w:rPr>
+                <m:t>1+2</m:t>
+              </m:r>
+            </m:den>
+          </m:f>
+          <m:r>
+            <w:rPr>
+              <w:rFonts w:ascii="Cambria Math" w:eastAsiaTheme="minorEastAsia" w:hAnsi="Cambria Math"/>
+              <w:lang w:val="en-US"/>
+            </w:rPr>
+            <m:t>=0.333</m:t>
+          </m:r>
+        </m:oMath>
+      </m:oMathPara>
+    </w:p>
+    <w:p>
+      <w:pPr>
+        <w:pStyle w:val="ListParagraph"/>
+        <w:ind w:left="1080"/>
+        <w:rPr>
+          <w:rFonts w:eastAsiaTheme="minorEastAsia"/>
+          <w:lang w:val="en-US"/>
+        </w:rPr>
+      </w:pPr>
+      <w:r>
+        <w:rPr>
+          <w:rFonts w:eastAsiaTheme="minorEastAsia"/>
+          <w:lang w:val="en-US"/>
+        </w:rPr>
+        <w:t>Dari prior probability dan MLE probability tersebut diperoleh,</w:t>
+      </w:r>
+    </w:p>
+    <w:p>
+      <w:pPr>
+        <w:pStyle w:val="ListParagraph"/>
+        <w:ind w:left="1080"/>
+        <w:rPr>
+          <w:rFonts w:eastAsiaTheme="minorEastAsia"/>
+          <w:lang w:val="en-US"/>
+        </w:rPr>
+      </w:pPr>
+      <m:oMathPara>
+        <m:oMath>
+          <m:r>
+            <w:rPr>
+              <w:rFonts w:ascii="Cambria Math" w:hAnsi="Cambria Math"/>
+              <w:lang w:val="en-US"/>
+            </w:rPr>
+            <m:t>P</m:t>
+          </m:r>
+          <m:d>
+            <m:dPr>
+              <m:ctrlPr>
+                <w:rPr>
+                  <w:rFonts w:ascii="Cambria Math" w:hAnsi="Cambria Math"/>
+                  <w:i/>
+                  <w:lang w:val="en-US"/>
+                </w:rPr>
+              </m:ctrlPr>
+            </m:dPr>
+            <m:e>
+              <m:r>
+                <w:rPr>
+                  <w:rFonts w:ascii="Cambria Math" w:hAnsi="Cambria Math"/>
+                  <w:lang w:val="en-US"/>
+                </w:rPr>
+                <m:t>s1</m:t>
+              </m:r>
+            </m:e>
+          </m:d>
+          <m:r>
+            <w:rPr>
+              <w:rFonts w:ascii="Cambria Math" w:hAnsi="Cambria Math"/>
+              <w:lang w:val="en-US"/>
+            </w:rPr>
+            <m:t>∙P</m:t>
+          </m:r>
+          <m:d>
+            <m:dPr>
+              <m:ctrlPr>
+                <w:rPr>
+                  <w:rFonts w:ascii="Cambria Math" w:hAnsi="Cambria Math"/>
+                  <w:i/>
+                  <w:lang w:val="en-US"/>
+                </w:rPr>
+              </m:ctrlPr>
+            </m:dPr>
+            <m:e>
+              <m:r>
+                <w:rPr>
+                  <w:rFonts w:ascii="Cambria Math" w:hAnsi="Cambria Math"/>
+                  <w:lang w:val="en-US"/>
+                </w:rPr>
+                <m:t>halaman | s1</m:t>
+              </m:r>
+            </m:e>
+          </m:d>
+          <m:r>
+            <w:rPr>
+              <w:rFonts w:ascii="Cambria Math" w:hAnsi="Cambria Math"/>
+              <w:lang w:val="en-US"/>
+            </w:rPr>
+            <m:t>∙P</m:t>
+          </m:r>
+          <m:d>
+            <m:dPr>
+              <m:ctrlPr>
+                <w:rPr>
+                  <w:rFonts w:ascii="Cambria Math" w:hAnsi="Cambria Math"/>
+                  <w:i/>
+                  <w:lang w:val="en-US"/>
+                </w:rPr>
+              </m:ctrlPr>
+            </m:dPr>
+            <m:e>
+              <m:r>
+                <w:rPr>
+                  <w:rFonts w:ascii="Cambria Math" w:hAnsi="Cambria Math"/>
+                  <w:lang w:val="en-US"/>
+                </w:rPr>
+                <m:t>kabar | s1</m:t>
+              </m:r>
+            </m:e>
+          </m:d>
+          <m:r>
+            <w:rPr>
+              <w:rFonts w:ascii="Cambria Math" w:hAnsi="Cambria Math"/>
+              <w:lang w:val="en-US"/>
+            </w:rPr>
+            <m:t>∙P</m:t>
+          </m:r>
+          <m:d>
+            <m:dPr>
+              <m:ctrlPr>
+                <w:rPr>
+                  <w:rFonts w:ascii="Cambria Math" w:hAnsi="Cambria Math"/>
+                  <w:i/>
+                  <w:lang w:val="en-US"/>
+                </w:rPr>
+              </m:ctrlPr>
+            </m:dPr>
+            <m:e>
+              <m:r>
+                <w:rPr>
+                  <w:rFonts w:ascii="Cambria Math" w:hAnsi="Cambria Math"/>
+                  <w:lang w:val="en-US"/>
+                </w:rPr>
+                <m:t>nama | s1</m:t>
+              </m:r>
+            </m:e>
+          </m:d>
+          <m:r>
+            <w:rPr>
+              <w:rFonts w:ascii="Cambria Math" w:hAnsi="Cambria Math"/>
+              <w:lang w:val="en-US"/>
+            </w:rPr>
+            <m:t>∙P</m:t>
+          </m:r>
+          <m:d>
+            <m:dPr>
+              <m:ctrlPr>
+                <w:rPr>
+                  <w:rFonts w:ascii="Cambria Math" w:hAnsi="Cambria Math"/>
+                  <w:i/>
+                  <w:lang w:val="en-US"/>
+                </w:rPr>
+              </m:ctrlPr>
+            </m:dPr>
+            <m:e>
+              <m:r>
+                <w:rPr>
+                  <w:rFonts w:ascii="Cambria Math" w:hAnsi="Cambria Math"/>
+                  <w:lang w:val="en-US"/>
+                </w:rPr>
+                <m:t>uang | s1</m:t>
+              </m:r>
+            </m:e>
+          </m:d>
+          <m:r>
+            <w:rPr>
+              <w:rFonts w:ascii="Cambria Math" w:hAnsi="Cambria Math"/>
+              <w:lang w:val="en-US"/>
+            </w:rPr>
+            <m:t>=</m:t>
+          </m:r>
+          <m:d>
+            <m:dPr>
+              <m:ctrlPr>
+                <w:rPr>
+                  <w:rFonts w:ascii="Cambria Math" w:hAnsi="Cambria Math"/>
+                  <w:i/>
+                  <w:lang w:val="en-US"/>
+                </w:rPr>
+              </m:ctrlPr>
+            </m:dPr>
+            <m:e>
+              <m:r>
+                <w:rPr>
+                  <w:rFonts w:ascii="Cambria Math" w:hAnsi="Cambria Math"/>
+                  <w:lang w:val="en-US"/>
+                </w:rPr>
+                <m:t>0.4286</m:t>
+              </m:r>
+            </m:e>
+          </m:d>
+          <m:d>
+            <m:dPr>
+              <m:ctrlPr>
+                <w:rPr>
+                  <w:rFonts w:ascii="Cambria Math" w:hAnsi="Cambria Math"/>
+                  <w:i/>
+                  <w:lang w:val="en-US"/>
+                </w:rPr>
+              </m:ctrlPr>
+            </m:dPr>
+            <m:e>
+              <m:r>
+                <w:rPr>
+                  <w:rFonts w:ascii="Cambria Math" w:hAnsi="Cambria Math"/>
+                  <w:lang w:val="en-US"/>
+                </w:rPr>
+                <m:t>0.6</m:t>
+              </m:r>
+            </m:e>
+          </m:d>
+          <m:d>
+            <m:dPr>
+              <m:ctrlPr>
+                <w:rPr>
+                  <w:rFonts w:ascii="Cambria Math" w:hAnsi="Cambria Math"/>
+                  <w:i/>
+                  <w:lang w:val="en-US"/>
+                </w:rPr>
+              </m:ctrlPr>
+            </m:dPr>
+            <m:e>
+              <m:r>
+                <w:rPr>
+                  <w:rFonts w:ascii="Cambria Math" w:hAnsi="Cambria Math"/>
+                  <w:lang w:val="en-US"/>
+                </w:rPr>
+                <m:t>0.2</m:t>
+              </m:r>
+            </m:e>
+          </m:d>
+          <m:d>
+            <m:dPr>
+              <m:ctrlPr>
+                <w:rPr>
+                  <w:rFonts w:ascii="Cambria Math" w:hAnsi="Cambria Math"/>
+                  <w:i/>
+                  <w:lang w:val="en-US"/>
+                </w:rPr>
+              </m:ctrlPr>
+            </m:dPr>
+            <m:e>
+              <m:r>
+                <w:rPr>
+                  <w:rFonts w:ascii="Cambria Math" w:hAnsi="Cambria Math"/>
+                  <w:lang w:val="en-US"/>
+                </w:rPr>
+                <m:t>0.2</m:t>
+              </m:r>
+            </m:e>
+          </m:d>
+          <m:r>
+            <w:rPr>
+              <w:rFonts w:ascii="Cambria Math" w:hAnsi="Cambria Math"/>
+              <w:lang w:val="en-US"/>
+            </w:rPr>
+            <m:t>(0.4)=</m:t>
+          </m:r>
+          <m:r>
+            <m:rPr>
+              <m:sty m:val="bi"/>
+            </m:rPr>
+            <w:rPr>
+              <w:rFonts w:ascii="Cambria Math" w:eastAsiaTheme="minorEastAsia" w:hAnsi="Cambria Math"/>
+              <w:lang w:val="en-US"/>
+            </w:rPr>
+            <m:t>0.</m:t>
+          </m:r>
+          <m:r>
+            <m:rPr>
+              <m:sty m:val="bi"/>
+            </m:rPr>
+            <w:rPr>
+              <w:rFonts w:ascii="Cambria Math" w:eastAsiaTheme="minorEastAsia" w:hAnsi="Cambria Math"/>
+              <w:lang w:val="en-US"/>
+            </w:rPr>
+            <m:t>004115</m:t>
+          </m:r>
+        </m:oMath>
+      </m:oMathPara>
+    </w:p>
+    <w:p>
+      <w:pPr>
+        <w:pStyle w:val="ListParagraph"/>
+        <w:ind w:left="1080"/>
+        <w:rPr>
+          <w:rFonts w:eastAsiaTheme="minorEastAsia"/>
+          <w:lang w:val="en-US"/>
+        </w:rPr>
+      </w:pPr>
+      <m:oMathPara>
+        <m:oMath>
+          <m:r>
+            <w:rPr>
+              <w:rFonts w:ascii="Cambria Math" w:hAnsi="Cambria Math"/>
+              <w:lang w:val="en-US"/>
+            </w:rPr>
+            <m:t>P</m:t>
+          </m:r>
+          <m:d>
+            <m:dPr>
+              <m:ctrlPr>
+                <w:rPr>
+                  <w:rFonts w:ascii="Cambria Math" w:hAnsi="Cambria Math"/>
+                  <w:i/>
+                  <w:lang w:val="en-US"/>
+                </w:rPr>
+              </m:ctrlPr>
+            </m:dPr>
+            <m:e>
+              <m:r>
+                <w:rPr>
+                  <w:rFonts w:ascii="Cambria Math" w:hAnsi="Cambria Math"/>
+                  <w:lang w:val="en-US"/>
+                </w:rPr>
+                <m:t>s2</m:t>
+              </m:r>
+            </m:e>
+          </m:d>
+          <m:r>
+            <w:rPr>
+              <w:rFonts w:ascii="Cambria Math" w:hAnsi="Cambria Math"/>
+              <w:lang w:val="en-US"/>
+            </w:rPr>
+            <m:t>∙P</m:t>
+          </m:r>
+          <m:d>
+            <m:dPr>
+              <m:ctrlPr>
+                <w:rPr>
+                  <w:rFonts w:ascii="Cambria Math" w:hAnsi="Cambria Math"/>
+                  <w:i/>
+                  <w:lang w:val="en-US"/>
+                </w:rPr>
+              </m:ctrlPr>
+            </m:dPr>
+            <m:e>
+              <m:r>
+                <w:rPr>
+                  <w:rFonts w:ascii="Cambria Math" w:hAnsi="Cambria Math"/>
+                  <w:lang w:val="en-US"/>
+                </w:rPr>
+                <m:t>halaman | s2</m:t>
+              </m:r>
+            </m:e>
+          </m:d>
+          <m:r>
+            <w:rPr>
+              <w:rFonts w:ascii="Cambria Math" w:hAnsi="Cambria Math"/>
+              <w:lang w:val="en-US"/>
+            </w:rPr>
+            <m:t>∙P</m:t>
+          </m:r>
+          <m:d>
+            <m:dPr>
+              <m:ctrlPr>
+                <w:rPr>
+                  <w:rFonts w:ascii="Cambria Math" w:hAnsi="Cambria Math"/>
+                  <w:i/>
+                  <w:lang w:val="en-US"/>
+                </w:rPr>
+              </m:ctrlPr>
+            </m:dPr>
+            <m:e>
+              <m:r>
+                <w:rPr>
+                  <w:rFonts w:ascii="Cambria Math" w:hAnsi="Cambria Math"/>
+                  <w:lang w:val="en-US"/>
+                </w:rPr>
+                <m:t>kabar | s2</m:t>
+              </m:r>
+            </m:e>
+          </m:d>
+          <m:r>
+            <w:rPr>
+              <w:rFonts w:ascii="Cambria Math" w:hAnsi="Cambria Math"/>
+              <w:lang w:val="en-US"/>
+            </w:rPr>
+            <m:t>∙P</m:t>
+          </m:r>
+          <m:d>
+            <m:dPr>
+              <m:ctrlPr>
+                <w:rPr>
+                  <w:rFonts w:ascii="Cambria Math" w:hAnsi="Cambria Math"/>
+                  <w:i/>
+                  <w:lang w:val="en-US"/>
+                </w:rPr>
+              </m:ctrlPr>
+            </m:dPr>
+            <m:e>
+              <m:r>
+                <w:rPr>
+                  <w:rFonts w:ascii="Cambria Math" w:hAnsi="Cambria Math"/>
+                  <w:lang w:val="en-US"/>
+                </w:rPr>
+                <m:t>nama | s2</m:t>
+              </m:r>
+            </m:e>
+          </m:d>
+          <m:r>
+            <w:rPr>
+              <w:rFonts w:ascii="Cambria Math" w:hAnsi="Cambria Math"/>
+              <w:lang w:val="en-US"/>
+            </w:rPr>
+            <m:t>∙P</m:t>
+          </m:r>
+          <m:d>
+            <m:dPr>
+              <m:ctrlPr>
+                <w:rPr>
+                  <w:rFonts w:ascii="Cambria Math" w:hAnsi="Cambria Math"/>
+                  <w:i/>
+                  <w:lang w:val="en-US"/>
+                </w:rPr>
+              </m:ctrlPr>
+            </m:dPr>
+            <m:e>
+              <m:r>
+                <w:rPr>
+                  <w:rFonts w:ascii="Cambria Math" w:hAnsi="Cambria Math"/>
+                  <w:lang w:val="en-US"/>
+                </w:rPr>
+                <m:t>uang | s2</m:t>
+              </m:r>
+            </m:e>
+          </m:d>
+          <m:r>
+            <w:rPr>
+              <w:rFonts w:ascii="Cambria Math" w:hAnsi="Cambria Math"/>
+              <w:lang w:val="en-US"/>
+            </w:rPr>
+            <m:t>=</m:t>
+          </m:r>
+          <m:d>
+            <m:dPr>
+              <m:ctrlPr>
+                <w:rPr>
+                  <w:rFonts w:ascii="Cambria Math" w:hAnsi="Cambria Math"/>
+                  <w:i/>
+                  <w:lang w:val="en-US"/>
+                </w:rPr>
+              </m:ctrlPr>
+            </m:dPr>
+            <m:e>
+              <m:r>
+                <w:rPr>
+                  <w:rFonts w:ascii="Cambria Math" w:hAnsi="Cambria Math"/>
+                  <w:lang w:val="en-US"/>
+                </w:rPr>
+                <m:t>0.4286</m:t>
+              </m:r>
+            </m:e>
+          </m:d>
+          <m:d>
+            <m:dPr>
+              <m:ctrlPr>
+                <w:rPr>
+                  <w:rFonts w:ascii="Cambria Math" w:hAnsi="Cambria Math"/>
+                  <w:i/>
+                  <w:lang w:val="en-US"/>
+                </w:rPr>
+              </m:ctrlPr>
+            </m:dPr>
+            <m:e>
+              <m:r>
+                <w:rPr>
+                  <w:rFonts w:ascii="Cambria Math" w:hAnsi="Cambria Math"/>
+                  <w:lang w:val="en-US"/>
+                </w:rPr>
+                <m:t>0.667</m:t>
+              </m:r>
+            </m:e>
+          </m:d>
+          <m:d>
+            <m:dPr>
+              <m:ctrlPr>
+                <w:rPr>
+                  <w:rFonts w:ascii="Cambria Math" w:hAnsi="Cambria Math"/>
+                  <w:i/>
+                  <w:lang w:val="en-US"/>
+                </w:rPr>
+              </m:ctrlPr>
+            </m:dPr>
+            <m:e>
+              <m:r>
+                <w:rPr>
+                  <w:rFonts w:ascii="Cambria Math" w:hAnsi="Cambria Math"/>
+                  <w:lang w:val="en-US"/>
+                </w:rPr>
+                <m:t>0.333</m:t>
+              </m:r>
+            </m:e>
+          </m:d>
+          <m:d>
+            <m:dPr>
+              <m:ctrlPr>
+                <w:rPr>
+                  <w:rFonts w:ascii="Cambria Math" w:hAnsi="Cambria Math"/>
+                  <w:i/>
+                  <w:lang w:val="en-US"/>
+                </w:rPr>
+              </m:ctrlPr>
+            </m:dPr>
+            <m:e>
+              <m:r>
+                <w:rPr>
+                  <w:rFonts w:ascii="Cambria Math" w:hAnsi="Cambria Math"/>
+                  <w:lang w:val="en-US"/>
+                </w:rPr>
+                <m:t>0.333</m:t>
+              </m:r>
+            </m:e>
+          </m:d>
+          <m:d>
+            <m:dPr>
+              <m:ctrlPr>
+                <w:rPr>
+                  <w:rFonts w:ascii="Cambria Math" w:hAnsi="Cambria Math"/>
+                  <w:i/>
+                  <w:lang w:val="en-US"/>
+                </w:rPr>
+              </m:ctrlPr>
+            </m:dPr>
+            <m:e>
+              <m:r>
+                <w:rPr>
+                  <w:rFonts w:ascii="Cambria Math" w:hAnsi="Cambria Math"/>
+                  <w:lang w:val="en-US"/>
+                </w:rPr>
+                <m:t>0.333</m:t>
+              </m:r>
+            </m:e>
+          </m:d>
+          <m:r>
+            <w:rPr>
+              <w:rFonts w:ascii="Cambria Math" w:hAnsi="Cambria Math"/>
+              <w:lang w:val="en-US"/>
+            </w:rPr>
+            <m:t>=</m:t>
+          </m:r>
+          <m:r>
+            <m:rPr>
+              <m:sty m:val="bi"/>
+            </m:rPr>
+            <w:rPr>
+              <w:rFonts w:ascii="Cambria Math" w:eastAsiaTheme="minorEastAsia" w:hAnsi="Cambria Math"/>
+              <w:lang w:val="en-US"/>
+            </w:rPr>
+            <m:t>0.</m:t>
+          </m:r>
+          <m:r>
+            <m:rPr>
+              <m:sty m:val="bi"/>
+            </m:rPr>
+            <w:rPr>
+              <w:rFonts w:ascii="Cambria Math" w:eastAsiaTheme="minorEastAsia" w:hAnsi="Cambria Math"/>
+              <w:lang w:val="en-US"/>
+            </w:rPr>
+            <m:t>01</m:t>
+          </m:r>
+          <m:r>
+            <m:rPr>
+              <m:sty m:val="bi"/>
+            </m:rPr>
+            <w:rPr>
+              <w:rFonts w:ascii="Cambria Math" w:eastAsiaTheme="minorEastAsia" w:hAnsi="Cambria Math"/>
+              <w:lang w:val="en-US"/>
+            </w:rPr>
+            <m:t>0</m:t>
+          </m:r>
+          <m:r>
+            <m:rPr>
+              <m:sty m:val="bi"/>
+            </m:rPr>
+            <w:rPr>
+              <w:rFonts w:ascii="Cambria Math" w:eastAsiaTheme="minorEastAsia" w:hAnsi="Cambria Math"/>
+              <w:lang w:val="en-US"/>
+            </w:rPr>
+            <m:t>556</m:t>
+          </m:r>
+        </m:oMath>
+      </m:oMathPara>
+    </w:p>
+    <w:p>
+      <w:pPr>
+        <w:pStyle w:val="ListParagraph"/>
+        <w:ind w:left="1080"/>
+        <w:rPr>
+          <w:lang w:val="en-US"/>
+        </w:rPr>
+      </w:pPr>
+      <w:r>
+        <w:rPr>
+          <w:rFonts w:eastAsiaTheme="minorEastAsia"/>
+          <w:lang w:val="en-US"/>
+        </w:rPr>
+        <w:t xml:space="preserve">Berdasarkan penghitungang tersebut, </w:t>
+      </w:r>
+      <w:r>
+        <w:rPr>
+          <w:rFonts w:eastAsiaTheme="minorEastAsia"/>
+          <w:lang w:val="en-US"/>
+        </w:rPr>
+        <w:t>dapat disimpulkan bahwa posterior probability untuk s2 lebih besar</w:t>
+      </w:r>
+      <w:r>
+        <w:rPr>
+          <w:rFonts w:eastAsiaTheme="minorEastAsia"/>
+          <w:lang w:val="en-US"/>
+        </w:rPr>
+        <w:t xml:space="preserve"> dari s1</w:t>
+      </w:r>
+      <w:r>
+        <w:rPr>
+          <w:rFonts w:eastAsiaTheme="minorEastAsia"/>
+          <w:lang w:val="en-US"/>
+        </w:rPr>
+        <w:t>, sehingga kata kepala pada kalimat 7</w:t>
+      </w:r>
+      <w:r>
+        <w:rPr>
+          <w:rFonts w:eastAsiaTheme="minorEastAsia"/>
+          <w:lang w:val="en-US"/>
+        </w:rPr>
+        <w:t xml:space="preserve"> diprediksi memiliki makna s2 (unit tertinggi hirarki).</w:t>
+      </w:r>
+    </w:p>
+    <w:p>
+      <w:pPr>
+        <w:pStyle w:val="ListParagraph"/>
+        <w:numPr>
+          <w:ilvl w:val="0"/>
+          <w:numId w:val="3"/>
+        </w:numPr>
+        <w:rPr>
+          <w:b/>
+          <w:lang w:val="en-US"/>
+        </w:rPr>
+      </w:pPr>
+      <w:r>
+        <w:rPr>
+          <w:b/>
+          <w:lang w:val="en-US"/>
+        </w:rPr>
+        <w:t>Menggunakan seluruh kata dasar pada training data</w:t>
+      </w:r>
+    </w:p>
+    <w:p>
+      <w:pPr>
+        <w:pStyle w:val="ListParagraph"/>
+        <w:ind w:left="1080"/>
+        <w:rPr>
+          <w:lang w:val="en-US"/>
+        </w:rPr>
+      </w:pPr>
+      <w:r>
+        <w:rPr>
+          <w:lang w:val="en-US"/>
+        </w:rPr>
+        <w:t>Co-occurance vectors:</w:t>
+      </w:r>
+    </w:p>
+    <w:p>
+      <w:pPr>
+        <w:pStyle w:val="ListParagraph"/>
+        <w:ind w:left="1080"/>
+        <w:rPr>
+          <w:b/>
+          <w:lang w:val="en-US"/>
+        </w:rPr>
+      </w:pPr>
+      <w:bookmarkStart w:id="0" w:name="_GoBack"/>
+      <w:bookmarkEnd w:id="0"/>
     </w:p>
     <w:sectPr>
       <w:pgSz w:w="11906" w:h="16838" w:code="9"/>
@@ -16791,7 +20432,7 @@
         <w:rFonts w:ascii="Calibri" w:eastAsiaTheme="minorEastAsia" w:hAnsi="Calibri" w:cs="Calibri" w:hint="default"/>
       </w:rPr>
     </w:lvl>
-    <w:lvl w:ilvl="1" w:tplc="04090003" w:tentative="1">
+    <w:lvl w:ilvl="1" w:tplc="04090003">
       <w:start w:val="1"/>
       <w:numFmt w:val="bullet"/>
       <w:lvlText w:val="o"/>

</xml_diff>